<commit_message>
Update Funkcionalni zahtev PPP.docx
</commit_message>
<xml_diff>
--- a/Funkcionalni zahtev PPP.docx
+++ b/Funkcionalni zahtev PPP.docx
@@ -14,7 +14,7 @@
           <v:rect id="rectole0000000000" o:spid="_x0000_i1025" style="width:276.3pt;height:60.3pt" o:ole="" o:preferrelative="t" stroked="f">
             <v:imagedata r:id="rId7" o:title=""/>
           </v:rect>
-          <o:OLEObject Type="Embed" ProgID="StaticMetafile" ShapeID="rectole0000000000" DrawAspect="Content" ObjectID="_1819451170" r:id="rId8"/>
+          <o:OLEObject Type="Embed" ProgID="StaticMetafile" ShapeID="rectole0000000000" DrawAspect="Content" ObjectID="_1819452679" r:id="rId8"/>
         </w:object>
       </w:r>
     </w:p>
@@ -385,6 +385,2162 @@
     </w:p>
     <w:p>
       <w:pPr>
+        <w:pStyle w:val="Heading1"/>
+        <w:numPr>
+          <w:ilvl w:val="0"/>
+          <w:numId w:val="19"/>
+        </w:numPr>
+        <w:rPr>
+          <w:rFonts w:asciiTheme="minorHAnsi" w:eastAsia="Calibri" w:hAnsiTheme="minorHAnsi" w:cstheme="minorHAnsi"/>
+        </w:rPr>
+      </w:pPr>
+      <w:r>
+        <w:rPr>
+          <w:rFonts w:asciiTheme="minorHAnsi" w:eastAsia="Calibri" w:hAnsiTheme="minorHAnsi" w:cstheme="minorHAnsi"/>
+        </w:rPr>
+        <w:lastRenderedPageBreak/>
+        <w:t>Uvod</w:t>
+      </w:r>
+    </w:p>
+    <w:p>
+      <w:pPr>
+        <w:pStyle w:val="ListParagraph"/>
+        <w:spacing w:before="100" w:beforeAutospacing="1" w:after="100" w:afterAutospacing="1" w:line="240" w:lineRule="auto"/>
+        <w:jc w:val="both"/>
+        <w:rPr>
+          <w:rFonts w:eastAsia="Calibri" w:cstheme="minorHAnsi"/>
+          <w:b/>
+          <w:bCs/>
+          <w:sz w:val="28"/>
+          <w:szCs w:val="28"/>
+        </w:rPr>
+      </w:pPr>
+    </w:p>
+    <w:p>
+      <w:pPr>
+        <w:ind w:firstLine="360"/>
+        <w:rPr>
+          <w:rFonts w:eastAsia="Calibri" w:cstheme="minorHAnsi"/>
+          <w:bCs/>
+          <w:sz w:val="28"/>
+          <w:szCs w:val="28"/>
+        </w:rPr>
+      </w:pPr>
+      <w:r>
+        <w:rPr>
+          <w:rFonts w:eastAsia="Calibri" w:cstheme="minorHAnsi"/>
+          <w:bCs/>
+          <w:sz w:val="28"/>
+          <w:szCs w:val="28"/>
+        </w:rPr>
+        <w:t>Savremeno poslovanje u velikoj meri zavisi od efikasnog korišćenja informacionih sistema. Čak i u malim privrednim subjektima, kao što su automehaničarske radionice, javljaju se potrebe za digitalizacijom određenih poslovnih procesa. Jedan od ključnih procesa u ovakvom okruženju jeste upravljanje zalihama proizvoda i rezervnih delova, jer dostupnost potrebnog materijala direktno utiče na kvalitet i brzinu pružanja usluga.</w:t>
+      </w:r>
+    </w:p>
+    <w:p>
+      <w:pPr>
+        <w:ind w:firstLine="360"/>
+        <w:rPr>
+          <w:rFonts w:eastAsia="Calibri" w:cstheme="minorHAnsi"/>
+          <w:bCs/>
+          <w:sz w:val="28"/>
+          <w:szCs w:val="28"/>
+        </w:rPr>
+      </w:pPr>
+      <w:r>
+        <w:rPr>
+          <w:rFonts w:eastAsia="Calibri" w:cstheme="minorHAnsi"/>
+          <w:bCs/>
+          <w:sz w:val="28"/>
+          <w:szCs w:val="28"/>
+        </w:rPr>
+        <w:t>Tradicionalno, praćenje zaliha u manjim radionicama vrši se ručno, što dovodi do čestih problema – neažurnosti podataka, pogrešnih procena potrebnih količina, kašnjenja u nabavci i povećanih troškova. Kao rešenje nameće se uvođenje informacionog sistema koji bi omogućio jednostavno i precizno praćenje stanja proizvoda, automatsko ažuriranje nakon svake potrošnje i blagovremeno upozoravanje na potrebu za novom nabavkom.</w:t>
+      </w:r>
+    </w:p>
+    <w:p>
+      <w:pPr>
+        <w:ind w:firstLine="360"/>
+        <w:rPr>
+          <w:rFonts w:eastAsia="Calibri" w:cstheme="minorHAnsi"/>
+          <w:bCs/>
+          <w:sz w:val="28"/>
+          <w:szCs w:val="28"/>
+        </w:rPr>
+      </w:pPr>
+      <w:r>
+        <w:rPr>
+          <w:rFonts w:eastAsia="Calibri" w:cstheme="minorHAnsi"/>
+          <w:bCs/>
+          <w:sz w:val="28"/>
+          <w:szCs w:val="28"/>
+        </w:rPr>
+        <w:t>Razvoj informacionog sistema za upravljanje zalihama u automehaničarskoj radionici ima za cilj da unapredi poslovni proces nabavke i potrošnje materijala, poveća pouzdanost evidencije i smanji mogućnost ljudskih grešaka. Na ovaj način, radionica će obezbediti kontinuiranu dostupnost proizvoda potrebnih za servisiranje vozila i time povećati kvalitet pruženih usluga i zadovoljstvo klijenata.</w:t>
+      </w:r>
+    </w:p>
+    <w:p>
+      <w:pPr>
+        <w:pStyle w:val="ListParagraph"/>
+        <w:spacing w:before="100" w:beforeAutospacing="1" w:after="100" w:afterAutospacing="1" w:line="240" w:lineRule="auto"/>
+        <w:jc w:val="both"/>
+        <w:rPr>
+          <w:rFonts w:eastAsia="Calibri" w:cstheme="minorHAnsi"/>
+          <w:b/>
+          <w:bCs/>
+          <w:sz w:val="28"/>
+          <w:szCs w:val="28"/>
+        </w:rPr>
+      </w:pPr>
+    </w:p>
+    <w:p>
+      <w:pPr>
+        <w:pStyle w:val="ListParagraph"/>
+        <w:numPr>
+          <w:ilvl w:val="1"/>
+          <w:numId w:val="19"/>
+        </w:numPr>
+        <w:spacing w:before="100" w:beforeAutospacing="1" w:after="100" w:afterAutospacing="1" w:line="240" w:lineRule="auto"/>
+        <w:jc w:val="both"/>
+        <w:rPr>
+          <w:rFonts w:eastAsia="Calibri" w:cstheme="minorHAnsi"/>
+          <w:b/>
+          <w:bCs/>
+          <w:sz w:val="28"/>
+          <w:szCs w:val="28"/>
+        </w:rPr>
+      </w:pPr>
+      <w:r>
+        <w:rPr>
+          <w:rFonts w:eastAsia="Calibri" w:cstheme="minorHAnsi"/>
+          <w:b/>
+          <w:bCs/>
+          <w:sz w:val="28"/>
+          <w:szCs w:val="28"/>
+        </w:rPr>
+        <w:t>Cilj razvoja</w:t>
+      </w:r>
+    </w:p>
+    <w:p>
+      <w:pPr>
+        <w:pStyle w:val="ListParagraph"/>
+        <w:spacing w:before="100" w:beforeAutospacing="1" w:after="100" w:afterAutospacing="1" w:line="240" w:lineRule="auto"/>
+        <w:ind w:left="1080"/>
+        <w:jc w:val="both"/>
+        <w:rPr>
+          <w:rFonts w:eastAsia="Calibri" w:cstheme="minorHAnsi"/>
+          <w:b/>
+          <w:bCs/>
+          <w:sz w:val="28"/>
+          <w:szCs w:val="28"/>
+        </w:rPr>
+      </w:pPr>
+    </w:p>
+    <w:p>
+      <w:pPr>
+        <w:spacing w:before="100" w:beforeAutospacing="1" w:after="100" w:afterAutospacing="1" w:line="240" w:lineRule="auto"/>
+        <w:jc w:val="both"/>
+        <w:rPr>
+          <w:rFonts w:eastAsia="Calibri" w:cstheme="minorHAnsi"/>
+          <w:sz w:val="28"/>
+          <w:szCs w:val="28"/>
+        </w:rPr>
+      </w:pPr>
+      <w:r>
+        <w:rPr>
+          <w:rFonts w:eastAsia="Calibri" w:cstheme="minorHAnsi"/>
+          <w:sz w:val="28"/>
+          <w:szCs w:val="28"/>
+        </w:rPr>
+        <w:t>Cilj razvoja informacionog sistema za upravljanje zalihama u automehaničarskoj radionici jeste da se omogući precizna evidencija i kontrola proizvoda koji se koriste u svakodnevnom radu servisa. Sistem treba da smanji mogućnost grešaka pri vođenju zaliha, ubrza proces evidentiranja i obezbedi blagovremena upozorenja kada količina određenih proizvoda padne ispod minimalnog nivoa.</w:t>
+      </w:r>
+    </w:p>
+    <w:p>
+      <w:pPr>
+        <w:spacing w:before="100" w:beforeAutospacing="1" w:after="100" w:afterAutospacing="1" w:line="240" w:lineRule="auto"/>
+        <w:jc w:val="both"/>
+        <w:rPr>
+          <w:rFonts w:eastAsia="Calibri" w:cstheme="minorHAnsi"/>
+          <w:sz w:val="28"/>
+          <w:szCs w:val="28"/>
+        </w:rPr>
+      </w:pPr>
+    </w:p>
+    <w:p>
+      <w:pPr>
+        <w:spacing w:before="100" w:beforeAutospacing="1" w:after="100" w:afterAutospacing="1" w:line="240" w:lineRule="auto"/>
+        <w:jc w:val="both"/>
+        <w:rPr>
+          <w:rFonts w:eastAsia="Calibri" w:cstheme="minorHAnsi"/>
+          <w:b/>
+          <w:bCs/>
+          <w:sz w:val="28"/>
+          <w:szCs w:val="28"/>
+        </w:rPr>
+      </w:pPr>
+      <w:r>
+        <w:rPr>
+          <w:rFonts w:eastAsia="Calibri" w:cstheme="minorHAnsi"/>
+          <w:b/>
+          <w:bCs/>
+          <w:sz w:val="28"/>
+          <w:szCs w:val="28"/>
+        </w:rPr>
+        <w:t>1.2. Obim sistema</w:t>
+      </w:r>
+    </w:p>
+    <w:p>
+      <w:pPr>
+        <w:spacing w:before="100" w:beforeAutospacing="1" w:after="100" w:afterAutospacing="1" w:line="240" w:lineRule="auto"/>
+        <w:jc w:val="both"/>
+        <w:rPr>
+          <w:rFonts w:eastAsia="Calibri" w:cstheme="minorHAnsi"/>
+          <w:sz w:val="28"/>
+          <w:szCs w:val="28"/>
+        </w:rPr>
+      </w:pPr>
+      <w:r>
+        <w:rPr>
+          <w:rFonts w:eastAsia="Calibri" w:cstheme="minorHAnsi"/>
+          <w:sz w:val="28"/>
+          <w:szCs w:val="28"/>
+        </w:rPr>
+        <w:lastRenderedPageBreak/>
+        <w:t>Sistem će se koristiti u okviru automehaničarske radionice i pokriva proces upravljanja zalihama proizvoda kao što su ulja, filteri, kočione pločice i drugi delovi potrebni za servisiranje vozila. Obuhvata evidenciju ulaza i izlaza robe, prikaz trenutnog stanja zaliha, generisanje izveštaja, kao i izdavanje upozorenja o minimalnim zalihama. Sistem ne pokriva finansijsko poslovanje, fakturisanje niti obračun usluga.</w:t>
+      </w:r>
+    </w:p>
+    <w:p>
+      <w:pPr>
+        <w:spacing w:before="100" w:beforeAutospacing="1" w:after="100" w:afterAutospacing="1" w:line="240" w:lineRule="auto"/>
+        <w:jc w:val="both"/>
+        <w:rPr>
+          <w:rFonts w:eastAsia="Calibri" w:cstheme="minorHAnsi"/>
+          <w:sz w:val="28"/>
+          <w:szCs w:val="28"/>
+        </w:rPr>
+      </w:pPr>
+    </w:p>
+    <w:p>
+      <w:pPr>
+        <w:spacing w:before="100" w:beforeAutospacing="1" w:after="100" w:afterAutospacing="1" w:line="240" w:lineRule="auto"/>
+        <w:jc w:val="both"/>
+        <w:rPr>
+          <w:rFonts w:eastAsia="Calibri" w:cstheme="minorHAnsi"/>
+          <w:b/>
+          <w:bCs/>
+          <w:sz w:val="28"/>
+          <w:szCs w:val="28"/>
+        </w:rPr>
+      </w:pPr>
+      <w:r>
+        <w:rPr>
+          <w:rFonts w:eastAsia="Calibri" w:cstheme="minorHAnsi"/>
+          <w:b/>
+          <w:bCs/>
+          <w:sz w:val="28"/>
+          <w:szCs w:val="28"/>
+        </w:rPr>
+        <w:t>1.3. Prikaz proizvoda</w:t>
+      </w:r>
+    </w:p>
+    <w:p>
+      <w:pPr>
+        <w:spacing w:before="100" w:beforeAutospacing="1" w:after="100" w:afterAutospacing="1" w:line="240" w:lineRule="auto"/>
+        <w:jc w:val="both"/>
+        <w:rPr>
+          <w:rFonts w:eastAsia="Calibri" w:cstheme="minorHAnsi"/>
+          <w:b/>
+          <w:bCs/>
+          <w:sz w:val="28"/>
+          <w:szCs w:val="28"/>
+        </w:rPr>
+      </w:pPr>
+      <w:r>
+        <w:rPr>
+          <w:rFonts w:eastAsia="Calibri" w:cstheme="minorHAnsi"/>
+          <w:b/>
+          <w:bCs/>
+          <w:sz w:val="28"/>
+          <w:szCs w:val="28"/>
+        </w:rPr>
+        <w:t>1.3.1. Perspektiva proizvoda</w:t>
+      </w:r>
+    </w:p>
+    <w:p>
+      <w:pPr>
+        <w:spacing w:before="100" w:beforeAutospacing="1" w:after="100" w:afterAutospacing="1" w:line="240" w:lineRule="auto"/>
+        <w:jc w:val="both"/>
+        <w:rPr>
+          <w:rFonts w:eastAsia="Calibri" w:cstheme="minorHAnsi"/>
+          <w:sz w:val="28"/>
+          <w:szCs w:val="28"/>
+        </w:rPr>
+      </w:pPr>
+      <w:r>
+        <w:rPr>
+          <w:rFonts w:eastAsia="Calibri" w:cstheme="minorHAnsi"/>
+          <w:sz w:val="28"/>
+          <w:szCs w:val="28"/>
+        </w:rPr>
+        <w:t>Sistem predstavlja samostalnu aplikaciju koja se koristi lokalno u radionici, uz mogućnost proširenja na mrežnu ili web verziju u budućnosti. Integracija sa drugim sistemima trenutno nije planirana.</w:t>
+      </w:r>
+    </w:p>
+    <w:p>
+      <w:pPr>
+        <w:spacing w:before="100" w:beforeAutospacing="1" w:after="100" w:afterAutospacing="1" w:line="240" w:lineRule="auto"/>
+        <w:jc w:val="both"/>
+        <w:rPr>
+          <w:rFonts w:eastAsia="Calibri" w:cstheme="minorHAnsi"/>
+          <w:sz w:val="28"/>
+          <w:szCs w:val="28"/>
+        </w:rPr>
+      </w:pPr>
+    </w:p>
+    <w:p>
+      <w:pPr>
+        <w:spacing w:before="100" w:beforeAutospacing="1" w:after="100" w:afterAutospacing="1" w:line="240" w:lineRule="auto"/>
+        <w:jc w:val="both"/>
+        <w:rPr>
+          <w:rFonts w:eastAsia="Calibri" w:cstheme="minorHAnsi"/>
+          <w:b/>
+          <w:bCs/>
+          <w:sz w:val="28"/>
+          <w:szCs w:val="28"/>
+        </w:rPr>
+      </w:pPr>
+      <w:r>
+        <w:rPr>
+          <w:rFonts w:eastAsia="Calibri" w:cstheme="minorHAnsi"/>
+          <w:b/>
+          <w:bCs/>
+          <w:sz w:val="28"/>
+          <w:szCs w:val="28"/>
+        </w:rPr>
+        <w:t>1.3.2. Funkcije proizvoda</w:t>
+      </w:r>
+    </w:p>
+    <w:p>
+      <w:pPr>
+        <w:numPr>
+          <w:ilvl w:val="0"/>
+          <w:numId w:val="7"/>
+        </w:numPr>
+        <w:spacing w:before="100" w:beforeAutospacing="1" w:after="100" w:afterAutospacing="1" w:line="240" w:lineRule="auto"/>
+        <w:jc w:val="both"/>
+        <w:rPr>
+          <w:rFonts w:eastAsia="Calibri" w:cstheme="minorHAnsi"/>
+          <w:sz w:val="28"/>
+          <w:szCs w:val="28"/>
+        </w:rPr>
+      </w:pPr>
+      <w:r>
+        <w:rPr>
+          <w:rFonts w:eastAsia="Calibri" w:cstheme="minorHAnsi"/>
+          <w:sz w:val="28"/>
+          <w:szCs w:val="28"/>
+        </w:rPr>
+        <w:t>Evidencija svih proizvoda i njihovih količina u zalihama.</w:t>
+      </w:r>
+    </w:p>
+    <w:p>
+      <w:pPr>
+        <w:numPr>
+          <w:ilvl w:val="0"/>
+          <w:numId w:val="7"/>
+        </w:numPr>
+        <w:spacing w:before="100" w:beforeAutospacing="1" w:after="100" w:afterAutospacing="1" w:line="240" w:lineRule="auto"/>
+        <w:jc w:val="both"/>
+        <w:rPr>
+          <w:rFonts w:eastAsia="Calibri" w:cstheme="minorHAnsi"/>
+          <w:sz w:val="28"/>
+          <w:szCs w:val="28"/>
+        </w:rPr>
+      </w:pPr>
+      <w:r>
+        <w:rPr>
+          <w:rFonts w:eastAsia="Calibri" w:cstheme="minorHAnsi"/>
+          <w:sz w:val="28"/>
+          <w:szCs w:val="28"/>
+        </w:rPr>
+        <w:t>Evidencija ulaza (prijem novih proizvoda).</w:t>
+      </w:r>
+    </w:p>
+    <w:p>
+      <w:pPr>
+        <w:numPr>
+          <w:ilvl w:val="0"/>
+          <w:numId w:val="7"/>
+        </w:numPr>
+        <w:spacing w:before="100" w:beforeAutospacing="1" w:after="100" w:afterAutospacing="1" w:line="240" w:lineRule="auto"/>
+        <w:jc w:val="both"/>
+        <w:rPr>
+          <w:rFonts w:eastAsia="Calibri" w:cstheme="minorHAnsi"/>
+          <w:sz w:val="28"/>
+          <w:szCs w:val="28"/>
+        </w:rPr>
+      </w:pPr>
+      <w:r>
+        <w:rPr>
+          <w:rFonts w:eastAsia="Calibri" w:cstheme="minorHAnsi"/>
+          <w:sz w:val="28"/>
+          <w:szCs w:val="28"/>
+        </w:rPr>
+        <w:t>Evidencija izlaza (potrošnja proizvoda od strane servisera).</w:t>
+      </w:r>
+    </w:p>
+    <w:p>
+      <w:pPr>
+        <w:numPr>
+          <w:ilvl w:val="0"/>
+          <w:numId w:val="7"/>
+        </w:numPr>
+        <w:spacing w:before="100" w:beforeAutospacing="1" w:after="100" w:afterAutospacing="1" w:line="240" w:lineRule="auto"/>
+        <w:jc w:val="both"/>
+        <w:rPr>
+          <w:rFonts w:eastAsia="Calibri" w:cstheme="minorHAnsi"/>
+          <w:sz w:val="28"/>
+          <w:szCs w:val="28"/>
+        </w:rPr>
+      </w:pPr>
+      <w:r>
+        <w:rPr>
+          <w:rFonts w:eastAsia="Calibri" w:cstheme="minorHAnsi"/>
+          <w:sz w:val="28"/>
+          <w:szCs w:val="28"/>
+        </w:rPr>
+        <w:t>Automatsko smanjenje količine pri izlazu.</w:t>
+      </w:r>
+    </w:p>
+    <w:p>
+      <w:pPr>
+        <w:numPr>
+          <w:ilvl w:val="0"/>
+          <w:numId w:val="7"/>
+        </w:numPr>
+        <w:spacing w:before="100" w:beforeAutospacing="1" w:after="100" w:afterAutospacing="1" w:line="240" w:lineRule="auto"/>
+        <w:jc w:val="both"/>
+        <w:rPr>
+          <w:rFonts w:eastAsia="Calibri" w:cstheme="minorHAnsi"/>
+          <w:sz w:val="28"/>
+          <w:szCs w:val="28"/>
+        </w:rPr>
+      </w:pPr>
+      <w:r>
+        <w:rPr>
+          <w:rFonts w:eastAsia="Calibri" w:cstheme="minorHAnsi"/>
+          <w:sz w:val="28"/>
+          <w:szCs w:val="28"/>
+        </w:rPr>
+        <w:t>Upozorenje o minimalnim zalihama.</w:t>
+      </w:r>
+    </w:p>
+    <w:p>
+      <w:pPr>
+        <w:numPr>
+          <w:ilvl w:val="0"/>
+          <w:numId w:val="7"/>
+        </w:numPr>
+        <w:spacing w:before="100" w:beforeAutospacing="1" w:after="100" w:afterAutospacing="1" w:line="240" w:lineRule="auto"/>
+        <w:jc w:val="both"/>
+        <w:rPr>
+          <w:rFonts w:eastAsia="Calibri" w:cstheme="minorHAnsi"/>
+          <w:sz w:val="28"/>
+          <w:szCs w:val="28"/>
+        </w:rPr>
+      </w:pPr>
+      <w:r>
+        <w:rPr>
+          <w:rFonts w:eastAsia="Calibri" w:cstheme="minorHAnsi"/>
+          <w:sz w:val="28"/>
+          <w:szCs w:val="28"/>
+        </w:rPr>
+        <w:t>Kreiranje osnovnih izveštaja (npr. mesečna potrošnja, najčešće korišćeni proizvodi).</w:t>
+      </w:r>
+    </w:p>
+    <w:p>
+      <w:pPr>
+        <w:spacing w:before="100" w:beforeAutospacing="1" w:after="100" w:afterAutospacing="1" w:line="240" w:lineRule="auto"/>
+        <w:ind w:left="720"/>
+        <w:jc w:val="both"/>
+        <w:rPr>
+          <w:rFonts w:eastAsia="Calibri" w:cstheme="minorHAnsi"/>
+          <w:sz w:val="28"/>
+          <w:szCs w:val="28"/>
+        </w:rPr>
+      </w:pPr>
+    </w:p>
+    <w:p>
+      <w:pPr>
+        <w:spacing w:before="100" w:beforeAutospacing="1" w:after="100" w:afterAutospacing="1" w:line="240" w:lineRule="auto"/>
+        <w:jc w:val="both"/>
+        <w:rPr>
+          <w:rFonts w:eastAsia="Calibri" w:cstheme="minorHAnsi"/>
+          <w:b/>
+          <w:bCs/>
+          <w:sz w:val="28"/>
+          <w:szCs w:val="28"/>
+        </w:rPr>
+      </w:pPr>
+      <w:r>
+        <w:rPr>
+          <w:rFonts w:eastAsia="Calibri" w:cstheme="minorHAnsi"/>
+          <w:b/>
+          <w:bCs/>
+          <w:sz w:val="28"/>
+          <w:szCs w:val="28"/>
+        </w:rPr>
+        <w:t>1.3.3. Karakteristike korisnika</w:t>
+      </w:r>
+    </w:p>
+    <w:p>
+      <w:pPr>
+        <w:numPr>
+          <w:ilvl w:val="0"/>
+          <w:numId w:val="8"/>
+        </w:numPr>
+        <w:spacing w:before="100" w:beforeAutospacing="1" w:after="100" w:afterAutospacing="1" w:line="240" w:lineRule="auto"/>
+        <w:jc w:val="both"/>
+        <w:rPr>
+          <w:rFonts w:eastAsia="Calibri" w:cstheme="minorHAnsi"/>
+          <w:sz w:val="28"/>
+          <w:szCs w:val="28"/>
+        </w:rPr>
+      </w:pPr>
+      <w:r>
+        <w:rPr>
+          <w:rFonts w:eastAsia="Calibri" w:cstheme="minorHAnsi"/>
+          <w:b/>
+          <w:bCs/>
+          <w:sz w:val="28"/>
+          <w:szCs w:val="28"/>
+        </w:rPr>
+        <w:t>Serviseri</w:t>
+      </w:r>
+      <w:r>
+        <w:rPr>
+          <w:rFonts w:eastAsia="Calibri" w:cstheme="minorHAnsi"/>
+          <w:sz w:val="28"/>
+          <w:szCs w:val="28"/>
+        </w:rPr>
+        <w:t xml:space="preserve"> – evidentiraju potrošnju proizvoda.</w:t>
+      </w:r>
+    </w:p>
+    <w:p>
+      <w:pPr>
+        <w:numPr>
+          <w:ilvl w:val="0"/>
+          <w:numId w:val="8"/>
+        </w:numPr>
+        <w:spacing w:before="100" w:beforeAutospacing="1" w:after="100" w:afterAutospacing="1" w:line="240" w:lineRule="auto"/>
+        <w:jc w:val="both"/>
+        <w:rPr>
+          <w:rFonts w:eastAsia="Calibri" w:cstheme="minorHAnsi"/>
+          <w:sz w:val="28"/>
+          <w:szCs w:val="28"/>
+        </w:rPr>
+      </w:pPr>
+      <w:r>
+        <w:rPr>
+          <w:rFonts w:eastAsia="Calibri" w:cstheme="minorHAnsi"/>
+          <w:b/>
+          <w:bCs/>
+          <w:sz w:val="28"/>
+          <w:szCs w:val="28"/>
+        </w:rPr>
+        <w:t>Magacioner</w:t>
+      </w:r>
+      <w:r>
+        <w:rPr>
+          <w:rFonts w:eastAsia="Calibri" w:cstheme="minorHAnsi"/>
+          <w:sz w:val="28"/>
+          <w:szCs w:val="28"/>
+        </w:rPr>
+        <w:t xml:space="preserve"> – evidentira prijem i izdavanje proizvoda, kontroliše stanje zaliha.</w:t>
+      </w:r>
+    </w:p>
+    <w:p>
+      <w:pPr>
+        <w:numPr>
+          <w:ilvl w:val="0"/>
+          <w:numId w:val="8"/>
+        </w:numPr>
+        <w:spacing w:before="100" w:beforeAutospacing="1" w:after="100" w:afterAutospacing="1" w:line="240" w:lineRule="auto"/>
+        <w:jc w:val="both"/>
+        <w:rPr>
+          <w:rFonts w:eastAsia="Calibri" w:cstheme="minorHAnsi"/>
+          <w:sz w:val="28"/>
+          <w:szCs w:val="28"/>
+        </w:rPr>
+      </w:pPr>
+      <w:r>
+        <w:rPr>
+          <w:rFonts w:eastAsia="Calibri" w:cstheme="minorHAnsi"/>
+          <w:b/>
+          <w:bCs/>
+          <w:sz w:val="28"/>
+          <w:szCs w:val="28"/>
+        </w:rPr>
+        <w:t>Menadžer radionice</w:t>
+      </w:r>
+      <w:r>
+        <w:rPr>
+          <w:rFonts w:eastAsia="Calibri" w:cstheme="minorHAnsi"/>
+          <w:sz w:val="28"/>
+          <w:szCs w:val="28"/>
+        </w:rPr>
+        <w:t xml:space="preserve"> – pregleda izveštaje, donosi odluke o nabavci i kontroli rada.</w:t>
+      </w:r>
+    </w:p>
+    <w:p>
+      <w:pPr>
+        <w:spacing w:before="100" w:beforeAutospacing="1" w:after="100" w:afterAutospacing="1" w:line="240" w:lineRule="auto"/>
+        <w:jc w:val="both"/>
+        <w:rPr>
+          <w:rFonts w:eastAsia="Calibri" w:cstheme="minorHAnsi"/>
+          <w:b/>
+          <w:bCs/>
+          <w:sz w:val="28"/>
+          <w:szCs w:val="28"/>
+        </w:rPr>
+      </w:pPr>
+      <w:r>
+        <w:rPr>
+          <w:rFonts w:eastAsia="Calibri" w:cstheme="minorHAnsi"/>
+          <w:b/>
+          <w:bCs/>
+          <w:sz w:val="28"/>
+          <w:szCs w:val="28"/>
+        </w:rPr>
+        <w:lastRenderedPageBreak/>
+        <w:t>1.3.4. Ograničenja</w:t>
+      </w:r>
+    </w:p>
+    <w:p>
+      <w:pPr>
+        <w:numPr>
+          <w:ilvl w:val="0"/>
+          <w:numId w:val="9"/>
+        </w:numPr>
+        <w:spacing w:before="100" w:beforeAutospacing="1" w:after="100" w:afterAutospacing="1" w:line="240" w:lineRule="auto"/>
+        <w:jc w:val="both"/>
+        <w:rPr>
+          <w:rFonts w:eastAsia="Calibri" w:cstheme="minorHAnsi"/>
+          <w:sz w:val="28"/>
+          <w:szCs w:val="28"/>
+        </w:rPr>
+      </w:pPr>
+      <w:r>
+        <w:rPr>
+          <w:rFonts w:eastAsia="Calibri" w:cstheme="minorHAnsi"/>
+          <w:sz w:val="28"/>
+          <w:szCs w:val="28"/>
+        </w:rPr>
+        <w:t>Sistem će biti razvijen kao desktop aplikacija u razvojnim okruženjima kao što je Embarcadero.</w:t>
+      </w:r>
+    </w:p>
+    <w:p>
+      <w:pPr>
+        <w:numPr>
+          <w:ilvl w:val="0"/>
+          <w:numId w:val="9"/>
+        </w:numPr>
+        <w:spacing w:before="100" w:beforeAutospacing="1" w:after="100" w:afterAutospacing="1" w:line="240" w:lineRule="auto"/>
+        <w:jc w:val="both"/>
+        <w:rPr>
+          <w:rFonts w:eastAsia="Calibri" w:cstheme="minorHAnsi"/>
+          <w:sz w:val="28"/>
+          <w:szCs w:val="28"/>
+        </w:rPr>
+      </w:pPr>
+      <w:r>
+        <w:rPr>
+          <w:rFonts w:eastAsia="Calibri" w:cstheme="minorHAnsi"/>
+          <w:sz w:val="28"/>
+          <w:szCs w:val="28"/>
+        </w:rPr>
+        <w:t>Pristup sistemu nije predviđen putem interneta.</w:t>
+      </w:r>
+    </w:p>
+    <w:p>
+      <w:pPr>
+        <w:numPr>
+          <w:ilvl w:val="0"/>
+          <w:numId w:val="9"/>
+        </w:numPr>
+        <w:spacing w:before="100" w:beforeAutospacing="1" w:after="100" w:afterAutospacing="1" w:line="240" w:lineRule="auto"/>
+        <w:jc w:val="both"/>
+        <w:rPr>
+          <w:rFonts w:eastAsia="Calibri" w:cstheme="minorHAnsi"/>
+          <w:sz w:val="28"/>
+          <w:szCs w:val="28"/>
+        </w:rPr>
+      </w:pPr>
+      <w:r>
+        <w:rPr>
+          <w:rFonts w:eastAsia="Calibri" w:cstheme="minorHAnsi"/>
+          <w:sz w:val="28"/>
+          <w:szCs w:val="28"/>
+        </w:rPr>
+        <w:t>Broj korisnika je ogr</w:t>
+      </w:r>
+      <w:r>
+        <w:rPr>
+          <w:rFonts w:eastAsia="Calibri" w:cstheme="minorHAnsi"/>
+          <w:sz w:val="28"/>
+          <w:szCs w:val="28"/>
+        </w:rPr>
+        <w:t>aničen na zaposlene u radionici.</w:t>
+      </w:r>
+    </w:p>
+    <w:p>
+      <w:pPr>
+        <w:spacing w:before="100" w:beforeAutospacing="1" w:after="100" w:afterAutospacing="1" w:line="240" w:lineRule="auto"/>
+        <w:jc w:val="both"/>
+        <w:rPr>
+          <w:rFonts w:eastAsia="Calibri" w:cstheme="minorHAnsi"/>
+          <w:sz w:val="28"/>
+          <w:szCs w:val="28"/>
+        </w:rPr>
+      </w:pPr>
+    </w:p>
+    <w:p>
+      <w:pPr>
+        <w:spacing w:before="100" w:beforeAutospacing="1" w:after="100" w:afterAutospacing="1" w:line="240" w:lineRule="auto"/>
+        <w:jc w:val="both"/>
+        <w:rPr>
+          <w:rFonts w:eastAsia="Calibri" w:cstheme="minorHAnsi"/>
+          <w:b/>
+          <w:bCs/>
+          <w:sz w:val="28"/>
+          <w:szCs w:val="28"/>
+        </w:rPr>
+      </w:pPr>
+      <w:r>
+        <w:rPr>
+          <w:rFonts w:eastAsia="Calibri" w:cstheme="minorHAnsi"/>
+          <w:b/>
+          <w:bCs/>
+          <w:sz w:val="28"/>
+          <w:szCs w:val="28"/>
+        </w:rPr>
+        <w:t>1.4. Definicije</w:t>
+      </w:r>
+    </w:p>
+    <w:p>
+      <w:pPr>
+        <w:numPr>
+          <w:ilvl w:val="0"/>
+          <w:numId w:val="10"/>
+        </w:numPr>
+        <w:spacing w:before="100" w:beforeAutospacing="1" w:after="100" w:afterAutospacing="1" w:line="240" w:lineRule="auto"/>
+        <w:jc w:val="both"/>
+        <w:rPr>
+          <w:rFonts w:eastAsia="Calibri" w:cstheme="minorHAnsi"/>
+          <w:sz w:val="28"/>
+          <w:szCs w:val="28"/>
+        </w:rPr>
+      </w:pPr>
+      <w:r>
+        <w:rPr>
+          <w:rFonts w:eastAsia="Calibri" w:cstheme="minorHAnsi"/>
+          <w:b/>
+          <w:bCs/>
+          <w:sz w:val="28"/>
+          <w:szCs w:val="28"/>
+        </w:rPr>
+        <w:t>Zalihe</w:t>
+      </w:r>
+      <w:r>
+        <w:rPr>
+          <w:rFonts w:eastAsia="Calibri" w:cstheme="minorHAnsi"/>
+          <w:sz w:val="28"/>
+          <w:szCs w:val="28"/>
+        </w:rPr>
+        <w:t xml:space="preserve"> – svi proizvodi koji se koriste u radu radionice i čuvaju u magacinu.</w:t>
+      </w:r>
+    </w:p>
+    <w:p>
+      <w:pPr>
+        <w:numPr>
+          <w:ilvl w:val="0"/>
+          <w:numId w:val="10"/>
+        </w:numPr>
+        <w:spacing w:before="100" w:beforeAutospacing="1" w:after="100" w:afterAutospacing="1" w:line="240" w:lineRule="auto"/>
+        <w:jc w:val="both"/>
+        <w:rPr>
+          <w:rFonts w:eastAsia="Calibri" w:cstheme="minorHAnsi"/>
+          <w:sz w:val="28"/>
+          <w:szCs w:val="28"/>
+        </w:rPr>
+      </w:pPr>
+      <w:r>
+        <w:rPr>
+          <w:rFonts w:eastAsia="Calibri" w:cstheme="minorHAnsi"/>
+          <w:b/>
+          <w:bCs/>
+          <w:sz w:val="28"/>
+          <w:szCs w:val="28"/>
+        </w:rPr>
+        <w:t>Minimalna količina</w:t>
+      </w:r>
+      <w:r>
+        <w:rPr>
+          <w:rFonts w:eastAsia="Calibri" w:cstheme="minorHAnsi"/>
+          <w:sz w:val="28"/>
+          <w:szCs w:val="28"/>
+        </w:rPr>
+        <w:t xml:space="preserve"> – granica ispod koje se javlja upozorenje za nabavku.</w:t>
+      </w:r>
+    </w:p>
+    <w:p>
+      <w:pPr>
+        <w:numPr>
+          <w:ilvl w:val="0"/>
+          <w:numId w:val="10"/>
+        </w:numPr>
+        <w:spacing w:before="100" w:beforeAutospacing="1" w:after="100" w:afterAutospacing="1" w:line="240" w:lineRule="auto"/>
+        <w:jc w:val="both"/>
+        <w:rPr>
+          <w:rFonts w:eastAsia="Calibri" w:cstheme="minorHAnsi"/>
+          <w:sz w:val="28"/>
+          <w:szCs w:val="28"/>
+        </w:rPr>
+      </w:pPr>
+      <w:r>
+        <w:rPr>
+          <w:rFonts w:eastAsia="Calibri" w:cstheme="minorHAnsi"/>
+          <w:b/>
+          <w:bCs/>
+          <w:sz w:val="28"/>
+          <w:szCs w:val="28"/>
+        </w:rPr>
+        <w:t>Izveštaj</w:t>
+      </w:r>
+      <w:r>
+        <w:rPr>
+          <w:rFonts w:eastAsia="Calibri" w:cstheme="minorHAnsi"/>
+          <w:sz w:val="28"/>
+          <w:szCs w:val="28"/>
+        </w:rPr>
+        <w:t xml:space="preserve"> – dokument generisan od strane sistema koji prikazuje stanje ili potrošnju proizvoda.</w:t>
+      </w:r>
+    </w:p>
+    <w:p>
+      <w:pPr>
+        <w:spacing w:before="100" w:beforeAutospacing="1" w:after="100" w:afterAutospacing="1" w:line="240" w:lineRule="auto"/>
+        <w:jc w:val="both"/>
+        <w:rPr>
+          <w:rFonts w:eastAsia="Calibri" w:cstheme="minorHAnsi"/>
+          <w:sz w:val="28"/>
+          <w:szCs w:val="28"/>
+        </w:rPr>
+      </w:pPr>
+    </w:p>
+    <w:p>
+      <w:pPr>
+        <w:pStyle w:val="Heading1"/>
+        <w:rPr>
+          <w:rFonts w:asciiTheme="minorHAnsi" w:eastAsia="Calibri" w:hAnsiTheme="minorHAnsi" w:cstheme="minorHAnsi"/>
+        </w:rPr>
+      </w:pPr>
+      <w:r>
+        <w:rPr>
+          <w:rFonts w:asciiTheme="minorHAnsi" w:eastAsia="Calibri" w:hAnsiTheme="minorHAnsi" w:cstheme="minorHAnsi"/>
+        </w:rPr>
+        <w:t>2. Reference</w:t>
+      </w:r>
+    </w:p>
+    <w:p>
+      <w:pPr>
+        <w:numPr>
+          <w:ilvl w:val="0"/>
+          <w:numId w:val="11"/>
+        </w:numPr>
+        <w:spacing w:before="100" w:beforeAutospacing="1" w:after="100" w:afterAutospacing="1" w:line="240" w:lineRule="auto"/>
+        <w:jc w:val="both"/>
+        <w:rPr>
+          <w:rFonts w:eastAsia="Calibri" w:cstheme="minorHAnsi"/>
+          <w:sz w:val="28"/>
+          <w:szCs w:val="28"/>
+        </w:rPr>
+      </w:pPr>
+      <w:r>
+        <w:rPr>
+          <w:rFonts w:eastAsia="Calibri" w:cstheme="minorHAnsi"/>
+          <w:sz w:val="28"/>
+          <w:szCs w:val="28"/>
+        </w:rPr>
+        <w:t xml:space="preserve">Nastavni materijal iz predmeta </w:t>
+      </w:r>
+      <w:r>
+        <w:rPr>
+          <w:rFonts w:eastAsia="Calibri" w:cstheme="minorHAnsi"/>
+          <w:i/>
+          <w:iCs/>
+          <w:sz w:val="28"/>
+          <w:szCs w:val="28"/>
+        </w:rPr>
+        <w:t>Poznavanje informacionih sistema (PIS)</w:t>
+      </w:r>
+      <w:r>
+        <w:rPr>
+          <w:rFonts w:eastAsia="Calibri" w:cstheme="minorHAnsi"/>
+          <w:sz w:val="28"/>
+          <w:szCs w:val="28"/>
+        </w:rPr>
+        <w:t>.</w:t>
+      </w:r>
+    </w:p>
+    <w:p>
+      <w:pPr>
+        <w:numPr>
+          <w:ilvl w:val="0"/>
+          <w:numId w:val="11"/>
+        </w:numPr>
+        <w:spacing w:before="100" w:beforeAutospacing="1" w:after="100" w:afterAutospacing="1" w:line="240" w:lineRule="auto"/>
+        <w:jc w:val="both"/>
+        <w:rPr>
+          <w:rFonts w:eastAsia="Calibri" w:cstheme="minorHAnsi"/>
+          <w:sz w:val="28"/>
+          <w:szCs w:val="28"/>
+        </w:rPr>
+      </w:pPr>
+      <w:r>
+        <w:rPr>
+          <w:rFonts w:eastAsia="Calibri" w:cstheme="minorHAnsi"/>
+          <w:sz w:val="28"/>
+          <w:szCs w:val="28"/>
+        </w:rPr>
+        <w:t>Dokumentacija o modelovanju poslovnih procesa (IDEF0, SSA, MOV).</w:t>
+      </w:r>
+    </w:p>
+    <w:p>
+      <w:pPr>
+        <w:numPr>
+          <w:ilvl w:val="0"/>
+          <w:numId w:val="11"/>
+        </w:numPr>
+        <w:spacing w:before="100" w:beforeAutospacing="1" w:after="100" w:afterAutospacing="1" w:line="240" w:lineRule="auto"/>
+        <w:jc w:val="both"/>
+        <w:rPr>
+          <w:rFonts w:eastAsia="Calibri" w:cstheme="minorHAnsi"/>
+          <w:sz w:val="28"/>
+          <w:szCs w:val="28"/>
+        </w:rPr>
+      </w:pPr>
+      <w:r>
+        <w:rPr>
+          <w:rFonts w:eastAsia="Calibri" w:cstheme="minorHAnsi"/>
+          <w:sz w:val="28"/>
+          <w:szCs w:val="28"/>
+        </w:rPr>
+        <w:t>Standardi za pisanje funkcionalnih zahteva.</w:t>
+      </w:r>
+    </w:p>
+    <w:p>
+      <w:pPr>
+        <w:pStyle w:val="Heading1"/>
+        <w:rPr>
+          <w:rFonts w:asciiTheme="minorHAnsi" w:eastAsia="Calibri" w:hAnsiTheme="minorHAnsi" w:cstheme="minorHAnsi"/>
+        </w:rPr>
+      </w:pPr>
+      <w:r>
+        <w:rPr>
+          <w:rFonts w:asciiTheme="minorHAnsi" w:eastAsia="Calibri" w:hAnsiTheme="minorHAnsi" w:cstheme="minorHAnsi"/>
+        </w:rPr>
+        <w:t xml:space="preserve"> 3. S</w:t>
+      </w:r>
+      <w:r>
+        <w:rPr>
+          <w:rFonts w:asciiTheme="minorHAnsi" w:eastAsia="Calibri" w:hAnsiTheme="minorHAnsi" w:cstheme="minorHAnsi"/>
+        </w:rPr>
+        <w:t>pecifikacija zahteva</w:t>
+      </w:r>
+    </w:p>
+    <w:p/>
+    <w:p>
+      <w:pPr>
+        <w:spacing w:before="100" w:beforeAutospacing="1" w:after="100" w:afterAutospacing="1" w:line="240" w:lineRule="auto"/>
+        <w:jc w:val="both"/>
+        <w:rPr>
+          <w:rFonts w:eastAsia="Calibri" w:cstheme="minorHAnsi"/>
+          <w:b/>
+          <w:bCs/>
+          <w:sz w:val="28"/>
+          <w:szCs w:val="28"/>
+        </w:rPr>
+      </w:pPr>
+      <w:r>
+        <w:rPr>
+          <w:rFonts w:eastAsia="Calibri" w:cstheme="minorHAnsi"/>
+          <w:b/>
+          <w:bCs/>
+          <w:sz w:val="28"/>
+          <w:szCs w:val="28"/>
+        </w:rPr>
+        <w:t>3.1. Spoljašnji interfejsi</w:t>
+      </w:r>
+    </w:p>
+    <w:p>
+      <w:pPr>
+        <w:numPr>
+          <w:ilvl w:val="0"/>
+          <w:numId w:val="12"/>
+        </w:numPr>
+        <w:spacing w:before="100" w:beforeAutospacing="1" w:after="100" w:afterAutospacing="1" w:line="240" w:lineRule="auto"/>
+        <w:jc w:val="both"/>
+        <w:rPr>
+          <w:rFonts w:eastAsia="Calibri" w:cstheme="minorHAnsi"/>
+          <w:sz w:val="28"/>
+          <w:szCs w:val="28"/>
+        </w:rPr>
+      </w:pPr>
+      <w:r>
+        <w:rPr>
+          <w:rFonts w:eastAsia="Calibri" w:cstheme="minorHAnsi"/>
+          <w:b/>
+          <w:bCs/>
+          <w:sz w:val="28"/>
+          <w:szCs w:val="28"/>
+        </w:rPr>
+        <w:t>Korisnički interfejs</w:t>
+      </w:r>
+      <w:r>
+        <w:rPr>
+          <w:rFonts w:eastAsia="Calibri" w:cstheme="minorHAnsi"/>
+          <w:sz w:val="28"/>
+          <w:szCs w:val="28"/>
+        </w:rPr>
+        <w:t xml:space="preserve"> – jednostavan grafički interfejs sa formama za unos i tabele za pregled zaliha.</w:t>
+      </w:r>
+    </w:p>
+    <w:p>
+      <w:pPr>
+        <w:numPr>
+          <w:ilvl w:val="0"/>
+          <w:numId w:val="12"/>
+        </w:numPr>
+        <w:spacing w:before="100" w:beforeAutospacing="1" w:after="100" w:afterAutospacing="1" w:line="240" w:lineRule="auto"/>
+        <w:jc w:val="both"/>
+        <w:rPr>
+          <w:rFonts w:eastAsia="Calibri" w:cstheme="minorHAnsi"/>
+          <w:sz w:val="28"/>
+          <w:szCs w:val="28"/>
+        </w:rPr>
+      </w:pPr>
+      <w:r>
+        <w:rPr>
+          <w:rFonts w:eastAsia="Calibri" w:cstheme="minorHAnsi"/>
+          <w:b/>
+          <w:bCs/>
+          <w:sz w:val="28"/>
+          <w:szCs w:val="28"/>
+        </w:rPr>
+        <w:t>Interfejs baze podataka</w:t>
+      </w:r>
+      <w:r>
+        <w:rPr>
+          <w:rFonts w:eastAsia="Calibri" w:cstheme="minorHAnsi"/>
+          <w:sz w:val="28"/>
+          <w:szCs w:val="28"/>
+        </w:rPr>
+        <w:t xml:space="preserve"> – komunikacija sa lokalnom bazom podataka (npr. MySQL).</w:t>
+      </w:r>
+    </w:p>
+    <w:p>
+      <w:pPr>
+        <w:spacing w:before="100" w:beforeAutospacing="1" w:after="100" w:afterAutospacing="1" w:line="240" w:lineRule="auto"/>
+        <w:ind w:left="720"/>
+        <w:jc w:val="both"/>
+        <w:rPr>
+          <w:rFonts w:eastAsia="Calibri" w:cstheme="minorHAnsi"/>
+          <w:b/>
+          <w:bCs/>
+          <w:sz w:val="28"/>
+          <w:szCs w:val="28"/>
+        </w:rPr>
+      </w:pPr>
+    </w:p>
+    <w:p>
+      <w:pPr>
+        <w:spacing w:before="100" w:beforeAutospacing="1" w:after="100" w:afterAutospacing="1" w:line="240" w:lineRule="auto"/>
+        <w:ind w:left="720"/>
+        <w:jc w:val="both"/>
+        <w:rPr>
+          <w:rFonts w:eastAsia="Calibri" w:cstheme="minorHAnsi"/>
+          <w:sz w:val="28"/>
+          <w:szCs w:val="28"/>
+        </w:rPr>
+      </w:pPr>
+    </w:p>
+    <w:p>
+      <w:pPr>
+        <w:spacing w:before="100" w:beforeAutospacing="1" w:after="100" w:afterAutospacing="1" w:line="240" w:lineRule="auto"/>
+        <w:jc w:val="both"/>
+        <w:rPr>
+          <w:rFonts w:eastAsia="Calibri" w:cstheme="minorHAnsi"/>
+          <w:b/>
+          <w:bCs/>
+          <w:sz w:val="28"/>
+          <w:szCs w:val="28"/>
+        </w:rPr>
+      </w:pPr>
+      <w:r>
+        <w:rPr>
+          <w:rFonts w:eastAsia="Calibri" w:cstheme="minorHAnsi"/>
+          <w:b/>
+          <w:bCs/>
+          <w:sz w:val="28"/>
+          <w:szCs w:val="28"/>
+        </w:rPr>
+        <w:t>3.2. Funkcije</w:t>
+      </w:r>
+    </w:p>
+    <w:p>
+      <w:pPr>
+        <w:numPr>
+          <w:ilvl w:val="0"/>
+          <w:numId w:val="13"/>
+        </w:numPr>
+        <w:spacing w:before="100" w:beforeAutospacing="1" w:after="100" w:afterAutospacing="1" w:line="240" w:lineRule="auto"/>
+        <w:jc w:val="both"/>
+        <w:rPr>
+          <w:rFonts w:eastAsia="Calibri" w:cstheme="minorHAnsi"/>
+          <w:sz w:val="28"/>
+          <w:szCs w:val="28"/>
+        </w:rPr>
+      </w:pPr>
+      <w:r>
+        <w:rPr>
+          <w:rFonts w:eastAsia="Calibri" w:cstheme="minorHAnsi"/>
+          <w:sz w:val="28"/>
+          <w:szCs w:val="28"/>
+        </w:rPr>
+        <w:lastRenderedPageBreak/>
+        <w:t>Dodavanje novog proizvoda u bazu.</w:t>
+      </w:r>
+    </w:p>
+    <w:p>
+      <w:pPr>
+        <w:numPr>
+          <w:ilvl w:val="0"/>
+          <w:numId w:val="13"/>
+        </w:numPr>
+        <w:spacing w:before="100" w:beforeAutospacing="1" w:after="100" w:afterAutospacing="1" w:line="240" w:lineRule="auto"/>
+        <w:jc w:val="both"/>
+        <w:rPr>
+          <w:rFonts w:eastAsia="Calibri" w:cstheme="minorHAnsi"/>
+          <w:sz w:val="28"/>
+          <w:szCs w:val="28"/>
+        </w:rPr>
+      </w:pPr>
+      <w:r>
+        <w:rPr>
+          <w:rFonts w:eastAsia="Calibri" w:cstheme="minorHAnsi"/>
+          <w:sz w:val="28"/>
+          <w:szCs w:val="28"/>
+        </w:rPr>
+        <w:t>Izmena podataka o proizvodu.</w:t>
+      </w:r>
+    </w:p>
+    <w:p>
+      <w:pPr>
+        <w:numPr>
+          <w:ilvl w:val="0"/>
+          <w:numId w:val="13"/>
+        </w:numPr>
+        <w:spacing w:before="100" w:beforeAutospacing="1" w:after="100" w:afterAutospacing="1" w:line="240" w:lineRule="auto"/>
+        <w:jc w:val="both"/>
+        <w:rPr>
+          <w:rFonts w:eastAsia="Calibri" w:cstheme="minorHAnsi"/>
+          <w:sz w:val="28"/>
+          <w:szCs w:val="28"/>
+        </w:rPr>
+      </w:pPr>
+      <w:r>
+        <w:rPr>
+          <w:rFonts w:eastAsia="Calibri" w:cstheme="minorHAnsi"/>
+          <w:sz w:val="28"/>
+          <w:szCs w:val="28"/>
+        </w:rPr>
+        <w:t>Evidencija ulaza i izlaza proizvoda.</w:t>
+      </w:r>
+    </w:p>
+    <w:p>
+      <w:pPr>
+        <w:numPr>
+          <w:ilvl w:val="0"/>
+          <w:numId w:val="13"/>
+        </w:numPr>
+        <w:spacing w:before="100" w:beforeAutospacing="1" w:after="100" w:afterAutospacing="1" w:line="240" w:lineRule="auto"/>
+        <w:jc w:val="both"/>
+        <w:rPr>
+          <w:rFonts w:eastAsia="Calibri" w:cstheme="minorHAnsi"/>
+          <w:sz w:val="28"/>
+          <w:szCs w:val="28"/>
+        </w:rPr>
+      </w:pPr>
+      <w:r>
+        <w:rPr>
+          <w:rFonts w:eastAsia="Calibri" w:cstheme="minorHAnsi"/>
+          <w:sz w:val="28"/>
+          <w:szCs w:val="28"/>
+        </w:rPr>
+        <w:t>Automatsko smanjenje zaliha nakon potrošnje.</w:t>
+      </w:r>
+    </w:p>
+    <w:p>
+      <w:pPr>
+        <w:numPr>
+          <w:ilvl w:val="0"/>
+          <w:numId w:val="13"/>
+        </w:numPr>
+        <w:spacing w:before="100" w:beforeAutospacing="1" w:after="100" w:afterAutospacing="1" w:line="240" w:lineRule="auto"/>
+        <w:jc w:val="both"/>
+        <w:rPr>
+          <w:rFonts w:eastAsia="Calibri" w:cstheme="minorHAnsi"/>
+          <w:sz w:val="28"/>
+          <w:szCs w:val="28"/>
+        </w:rPr>
+      </w:pPr>
+      <w:r>
+        <w:rPr>
+          <w:rFonts w:eastAsia="Calibri" w:cstheme="minorHAnsi"/>
+          <w:sz w:val="28"/>
+          <w:szCs w:val="28"/>
+        </w:rPr>
+        <w:t>Upozorenje kada proizvod padne ispod minimalne količine.</w:t>
+      </w:r>
+    </w:p>
+    <w:p>
+      <w:pPr>
+        <w:numPr>
+          <w:ilvl w:val="0"/>
+          <w:numId w:val="13"/>
+        </w:numPr>
+        <w:spacing w:before="100" w:beforeAutospacing="1" w:after="100" w:afterAutospacing="1" w:line="240" w:lineRule="auto"/>
+        <w:jc w:val="both"/>
+        <w:rPr>
+          <w:rFonts w:eastAsia="Calibri" w:cstheme="minorHAnsi"/>
+          <w:sz w:val="28"/>
+          <w:szCs w:val="28"/>
+        </w:rPr>
+      </w:pPr>
+      <w:r>
+        <w:rPr>
+          <w:rFonts w:eastAsia="Calibri" w:cstheme="minorHAnsi"/>
+          <w:sz w:val="28"/>
+          <w:szCs w:val="28"/>
+        </w:rPr>
+        <w:t>Pregled stanja zaliha.</w:t>
+      </w:r>
+    </w:p>
+    <w:p>
+      <w:pPr>
+        <w:numPr>
+          <w:ilvl w:val="0"/>
+          <w:numId w:val="13"/>
+        </w:numPr>
+        <w:spacing w:before="100" w:beforeAutospacing="1" w:after="100" w:afterAutospacing="1" w:line="240" w:lineRule="auto"/>
+        <w:jc w:val="both"/>
+        <w:rPr>
+          <w:rFonts w:eastAsia="Calibri" w:cstheme="minorHAnsi"/>
+          <w:sz w:val="28"/>
+          <w:szCs w:val="28"/>
+        </w:rPr>
+      </w:pPr>
+      <w:r>
+        <w:rPr>
+          <w:rFonts w:eastAsia="Calibri" w:cstheme="minorHAnsi"/>
+          <w:sz w:val="28"/>
+          <w:szCs w:val="28"/>
+        </w:rPr>
+        <w:t>Generisanje izveštaja.</w:t>
+      </w:r>
+    </w:p>
+    <w:p>
+      <w:pPr>
+        <w:spacing w:before="100" w:beforeAutospacing="1" w:after="100" w:afterAutospacing="1" w:line="240" w:lineRule="auto"/>
+        <w:ind w:left="720"/>
+        <w:jc w:val="both"/>
+        <w:rPr>
+          <w:rFonts w:eastAsia="Calibri" w:cstheme="minorHAnsi"/>
+          <w:sz w:val="28"/>
+          <w:szCs w:val="28"/>
+        </w:rPr>
+      </w:pPr>
+    </w:p>
+    <w:p>
+      <w:pPr>
+        <w:spacing w:before="100" w:beforeAutospacing="1" w:after="100" w:afterAutospacing="1" w:line="240" w:lineRule="auto"/>
+        <w:jc w:val="both"/>
+        <w:rPr>
+          <w:rFonts w:eastAsia="Calibri" w:cstheme="minorHAnsi"/>
+          <w:b/>
+          <w:bCs/>
+          <w:sz w:val="28"/>
+          <w:szCs w:val="28"/>
+        </w:rPr>
+      </w:pPr>
+      <w:r>
+        <w:rPr>
+          <w:rFonts w:eastAsia="Calibri" w:cstheme="minorHAnsi"/>
+          <w:b/>
+          <w:bCs/>
+          <w:sz w:val="28"/>
+          <w:szCs w:val="28"/>
+        </w:rPr>
+        <w:t>3.3. Pogodnost za upotrebu</w:t>
+      </w:r>
+    </w:p>
+    <w:p>
+      <w:pPr>
+        <w:spacing w:before="100" w:beforeAutospacing="1" w:after="100" w:afterAutospacing="1" w:line="240" w:lineRule="auto"/>
+        <w:jc w:val="both"/>
+        <w:rPr>
+          <w:rFonts w:eastAsia="Calibri" w:cstheme="minorHAnsi"/>
+          <w:sz w:val="28"/>
+          <w:szCs w:val="28"/>
+        </w:rPr>
+      </w:pPr>
+      <w:r>
+        <w:rPr>
+          <w:rFonts w:eastAsia="Calibri" w:cstheme="minorHAnsi"/>
+          <w:sz w:val="28"/>
+          <w:szCs w:val="28"/>
+        </w:rPr>
+        <w:t>Interfejs mora biti intuitivan i prilagođen zaposlenima koji nisu IT stručnjaci. Sve funkcije treba da budu dostupne kroz jasno obeležena dugmad i tabele.</w:t>
+      </w:r>
+    </w:p>
+    <w:p>
+      <w:pPr>
+        <w:spacing w:before="100" w:beforeAutospacing="1" w:after="100" w:afterAutospacing="1" w:line="240" w:lineRule="auto"/>
+        <w:jc w:val="both"/>
+        <w:rPr>
+          <w:rFonts w:eastAsia="Calibri" w:cstheme="minorHAnsi"/>
+          <w:sz w:val="28"/>
+          <w:szCs w:val="28"/>
+        </w:rPr>
+      </w:pPr>
+    </w:p>
+    <w:p>
+      <w:pPr>
+        <w:spacing w:before="100" w:beforeAutospacing="1" w:after="100" w:afterAutospacing="1" w:line="240" w:lineRule="auto"/>
+        <w:jc w:val="both"/>
+        <w:rPr>
+          <w:rFonts w:eastAsia="Calibri" w:cstheme="minorHAnsi"/>
+          <w:b/>
+          <w:bCs/>
+          <w:sz w:val="28"/>
+          <w:szCs w:val="28"/>
+        </w:rPr>
+      </w:pPr>
+      <w:r>
+        <w:rPr>
+          <w:rFonts w:eastAsia="Calibri" w:cstheme="minorHAnsi"/>
+          <w:b/>
+          <w:bCs/>
+          <w:sz w:val="28"/>
+          <w:szCs w:val="28"/>
+        </w:rPr>
+        <w:t>3.4. Zahtevane performanse</w:t>
+      </w:r>
+    </w:p>
+    <w:p>
+      <w:pPr>
+        <w:numPr>
+          <w:ilvl w:val="0"/>
+          <w:numId w:val="14"/>
+        </w:numPr>
+        <w:spacing w:before="100" w:beforeAutospacing="1" w:after="100" w:afterAutospacing="1" w:line="240" w:lineRule="auto"/>
+        <w:jc w:val="both"/>
+        <w:rPr>
+          <w:rFonts w:eastAsia="Calibri" w:cstheme="minorHAnsi"/>
+          <w:sz w:val="28"/>
+          <w:szCs w:val="28"/>
+        </w:rPr>
+      </w:pPr>
+      <w:r>
+        <w:rPr>
+          <w:rFonts w:eastAsia="Calibri" w:cstheme="minorHAnsi"/>
+          <w:sz w:val="28"/>
+          <w:szCs w:val="28"/>
+        </w:rPr>
+        <w:t>Sistem mora omogućiti unos i prikaz podataka bez primetnog kašnjenja.</w:t>
+      </w:r>
+    </w:p>
+    <w:p>
+      <w:pPr>
+        <w:numPr>
+          <w:ilvl w:val="0"/>
+          <w:numId w:val="14"/>
+        </w:numPr>
+        <w:spacing w:before="100" w:beforeAutospacing="1" w:after="100" w:afterAutospacing="1" w:line="240" w:lineRule="auto"/>
+        <w:jc w:val="both"/>
+        <w:rPr>
+          <w:rFonts w:eastAsia="Calibri" w:cstheme="minorHAnsi"/>
+          <w:sz w:val="28"/>
+          <w:szCs w:val="28"/>
+        </w:rPr>
+      </w:pPr>
+      <w:r>
+        <w:rPr>
+          <w:rFonts w:eastAsia="Calibri" w:cstheme="minorHAnsi"/>
+          <w:sz w:val="28"/>
+          <w:szCs w:val="28"/>
+        </w:rPr>
+        <w:t>Prikaz trenutnog stanja zaliha dostupan odmah nakon unosa.</w:t>
+      </w:r>
+    </w:p>
+    <w:p>
+      <w:pPr>
+        <w:spacing w:before="100" w:beforeAutospacing="1" w:after="100" w:afterAutospacing="1" w:line="240" w:lineRule="auto"/>
+        <w:ind w:left="720"/>
+        <w:jc w:val="both"/>
+        <w:rPr>
+          <w:rFonts w:eastAsia="Calibri" w:cstheme="minorHAnsi"/>
+          <w:sz w:val="28"/>
+          <w:szCs w:val="28"/>
+        </w:rPr>
+      </w:pPr>
+    </w:p>
+    <w:p>
+      <w:pPr>
+        <w:spacing w:before="100" w:beforeAutospacing="1" w:after="100" w:afterAutospacing="1" w:line="240" w:lineRule="auto"/>
+        <w:jc w:val="both"/>
+        <w:rPr>
+          <w:rFonts w:eastAsia="Calibri" w:cstheme="minorHAnsi"/>
+          <w:b/>
+          <w:bCs/>
+          <w:sz w:val="28"/>
+          <w:szCs w:val="28"/>
+        </w:rPr>
+      </w:pPr>
+      <w:r>
+        <w:rPr>
+          <w:rFonts w:eastAsia="Calibri" w:cstheme="minorHAnsi"/>
+          <w:b/>
+          <w:bCs/>
+          <w:sz w:val="28"/>
+          <w:szCs w:val="28"/>
+        </w:rPr>
+        <w:t>3.5. Zahtevi baze podataka</w:t>
+      </w:r>
+    </w:p>
+    <w:p>
+      <w:pPr>
+        <w:numPr>
+          <w:ilvl w:val="0"/>
+          <w:numId w:val="15"/>
+        </w:numPr>
+        <w:spacing w:before="100" w:beforeAutospacing="1" w:after="100" w:afterAutospacing="1" w:line="240" w:lineRule="auto"/>
+        <w:jc w:val="both"/>
+        <w:rPr>
+          <w:rFonts w:eastAsia="Calibri" w:cstheme="minorHAnsi"/>
+          <w:sz w:val="28"/>
+          <w:szCs w:val="28"/>
+        </w:rPr>
+      </w:pPr>
+      <w:r>
+        <w:rPr>
+          <w:rFonts w:eastAsia="Calibri" w:cstheme="minorHAnsi"/>
+          <w:sz w:val="28"/>
+          <w:szCs w:val="28"/>
+        </w:rPr>
+        <w:t>Svi proizvodi i njihove količine moraju biti čuvani u bazi.</w:t>
+      </w:r>
+    </w:p>
+    <w:p>
+      <w:pPr>
+        <w:numPr>
+          <w:ilvl w:val="0"/>
+          <w:numId w:val="15"/>
+        </w:numPr>
+        <w:spacing w:before="100" w:beforeAutospacing="1" w:after="100" w:afterAutospacing="1" w:line="240" w:lineRule="auto"/>
+        <w:jc w:val="both"/>
+        <w:rPr>
+          <w:rFonts w:eastAsia="Calibri" w:cstheme="minorHAnsi"/>
+          <w:sz w:val="28"/>
+          <w:szCs w:val="28"/>
+        </w:rPr>
+      </w:pPr>
+      <w:r>
+        <w:rPr>
+          <w:rFonts w:eastAsia="Calibri" w:cstheme="minorHAnsi"/>
+          <w:sz w:val="28"/>
+          <w:szCs w:val="28"/>
+        </w:rPr>
+        <w:t>Evidencija ulaza i izlaza mora sadržati datum i korisnika koji je izvršio akciju.</w:t>
+      </w:r>
+    </w:p>
+    <w:p>
+      <w:pPr>
+        <w:numPr>
+          <w:ilvl w:val="0"/>
+          <w:numId w:val="15"/>
+        </w:numPr>
+        <w:spacing w:before="100" w:beforeAutospacing="1" w:after="100" w:afterAutospacing="1" w:line="240" w:lineRule="auto"/>
+        <w:jc w:val="both"/>
+        <w:rPr>
+          <w:rFonts w:eastAsia="Calibri" w:cstheme="minorHAnsi"/>
+          <w:sz w:val="28"/>
+          <w:szCs w:val="28"/>
+        </w:rPr>
+      </w:pPr>
+      <w:r>
+        <w:rPr>
+          <w:rFonts w:eastAsia="Calibri" w:cstheme="minorHAnsi"/>
+          <w:sz w:val="28"/>
+          <w:szCs w:val="28"/>
+        </w:rPr>
+        <w:t xml:space="preserve">Minimalne količine proizvoda moraju </w:t>
+      </w:r>
+      <w:r>
+        <w:rPr>
+          <w:rFonts w:eastAsia="Calibri" w:cstheme="minorHAnsi"/>
+          <w:sz w:val="28"/>
+          <w:szCs w:val="28"/>
+        </w:rPr>
+        <w:t>biti definisane i čuvane u bazi.</w:t>
+      </w:r>
+    </w:p>
+    <w:p>
+      <w:pPr>
+        <w:spacing w:before="100" w:beforeAutospacing="1" w:after="100" w:afterAutospacing="1" w:line="240" w:lineRule="auto"/>
+        <w:ind w:left="720"/>
+        <w:jc w:val="both"/>
+        <w:rPr>
+          <w:rFonts w:eastAsia="Calibri" w:cstheme="minorHAnsi"/>
+          <w:sz w:val="28"/>
+          <w:szCs w:val="28"/>
+        </w:rPr>
+      </w:pPr>
+    </w:p>
+    <w:p>
+      <w:pPr>
+        <w:spacing w:before="100" w:beforeAutospacing="1" w:after="100" w:afterAutospacing="1" w:line="240" w:lineRule="auto"/>
+        <w:jc w:val="both"/>
+        <w:rPr>
+          <w:rFonts w:eastAsia="Calibri" w:cstheme="minorHAnsi"/>
+          <w:b/>
+          <w:bCs/>
+          <w:sz w:val="28"/>
+          <w:szCs w:val="28"/>
+        </w:rPr>
+      </w:pPr>
+      <w:r>
+        <w:rPr>
+          <w:rFonts w:eastAsia="Calibri" w:cstheme="minorHAnsi"/>
+          <w:b/>
+          <w:bCs/>
+          <w:sz w:val="28"/>
+          <w:szCs w:val="28"/>
+        </w:rPr>
+        <w:t>3.6. Projektna ograničenja</w:t>
+      </w:r>
+    </w:p>
+    <w:p>
+      <w:pPr>
+        <w:numPr>
+          <w:ilvl w:val="0"/>
+          <w:numId w:val="16"/>
+        </w:numPr>
+        <w:spacing w:before="100" w:beforeAutospacing="1" w:after="100" w:afterAutospacing="1" w:line="240" w:lineRule="auto"/>
+        <w:jc w:val="both"/>
+        <w:rPr>
+          <w:rFonts w:eastAsia="Calibri" w:cstheme="minorHAnsi"/>
+          <w:sz w:val="28"/>
+          <w:szCs w:val="28"/>
+        </w:rPr>
+      </w:pPr>
+      <w:r>
+        <w:rPr>
+          <w:rFonts w:eastAsia="Calibri" w:cstheme="minorHAnsi"/>
+          <w:sz w:val="28"/>
+          <w:szCs w:val="28"/>
+        </w:rPr>
+        <w:t>Implementacija se vrši u okruženju Embarcadero.</w:t>
+      </w:r>
+    </w:p>
+    <w:p>
+      <w:pPr>
+        <w:numPr>
+          <w:ilvl w:val="0"/>
+          <w:numId w:val="16"/>
+        </w:numPr>
+        <w:spacing w:before="100" w:beforeAutospacing="1" w:after="100" w:afterAutospacing="1" w:line="240" w:lineRule="auto"/>
+        <w:jc w:val="both"/>
+        <w:rPr>
+          <w:rFonts w:eastAsia="Calibri" w:cstheme="minorHAnsi"/>
+          <w:sz w:val="28"/>
+          <w:szCs w:val="28"/>
+        </w:rPr>
+      </w:pPr>
+      <w:r>
+        <w:rPr>
+          <w:rFonts w:eastAsia="Calibri" w:cstheme="minorHAnsi"/>
+          <w:sz w:val="28"/>
+          <w:szCs w:val="28"/>
+        </w:rPr>
+        <w:t>Sistem je namenjen radu na Windows operativnom sistemu.</w:t>
+      </w:r>
+    </w:p>
+    <w:p>
+      <w:pPr>
+        <w:spacing w:before="100" w:beforeAutospacing="1" w:after="100" w:afterAutospacing="1" w:line="240" w:lineRule="auto"/>
+        <w:ind w:left="720"/>
+        <w:jc w:val="both"/>
+        <w:rPr>
+          <w:rFonts w:eastAsia="Calibri" w:cstheme="minorHAnsi"/>
+          <w:sz w:val="28"/>
+          <w:szCs w:val="28"/>
+        </w:rPr>
+      </w:pPr>
+    </w:p>
+    <w:p>
+      <w:pPr>
+        <w:spacing w:before="100" w:beforeAutospacing="1" w:after="100" w:afterAutospacing="1" w:line="240" w:lineRule="auto"/>
+        <w:jc w:val="both"/>
+        <w:rPr>
+          <w:rFonts w:eastAsia="Calibri" w:cstheme="minorHAnsi"/>
+          <w:b/>
+          <w:bCs/>
+          <w:sz w:val="28"/>
+          <w:szCs w:val="28"/>
+        </w:rPr>
+      </w:pPr>
+      <w:r>
+        <w:rPr>
+          <w:rFonts w:eastAsia="Calibri" w:cstheme="minorHAnsi"/>
+          <w:b/>
+          <w:bCs/>
+          <w:sz w:val="28"/>
+          <w:szCs w:val="28"/>
+        </w:rPr>
+        <w:t>3.7. Sistemske karakteristike softvera</w:t>
+      </w:r>
+    </w:p>
+    <w:p>
+      <w:pPr>
+        <w:numPr>
+          <w:ilvl w:val="0"/>
+          <w:numId w:val="17"/>
+        </w:numPr>
+        <w:spacing w:before="100" w:beforeAutospacing="1" w:after="100" w:afterAutospacing="1" w:line="240" w:lineRule="auto"/>
+        <w:jc w:val="both"/>
+        <w:rPr>
+          <w:rFonts w:eastAsia="Calibri" w:cstheme="minorHAnsi"/>
+          <w:sz w:val="28"/>
+          <w:szCs w:val="28"/>
+        </w:rPr>
+      </w:pPr>
+      <w:r>
+        <w:rPr>
+          <w:rFonts w:eastAsia="Calibri" w:cstheme="minorHAnsi"/>
+          <w:sz w:val="28"/>
+          <w:szCs w:val="28"/>
+        </w:rPr>
+        <w:lastRenderedPageBreak/>
+        <w:t>Pouzdanost – svi podaci o zalihama moraju biti tačno čuvani.</w:t>
+      </w:r>
+    </w:p>
+    <w:p>
+      <w:pPr>
+        <w:numPr>
+          <w:ilvl w:val="0"/>
+          <w:numId w:val="17"/>
+        </w:numPr>
+        <w:spacing w:before="100" w:beforeAutospacing="1" w:after="100" w:afterAutospacing="1" w:line="240" w:lineRule="auto"/>
+        <w:jc w:val="both"/>
+        <w:rPr>
+          <w:rFonts w:eastAsia="Calibri" w:cstheme="minorHAnsi"/>
+          <w:sz w:val="28"/>
+          <w:szCs w:val="28"/>
+        </w:rPr>
+      </w:pPr>
+      <w:r>
+        <w:rPr>
+          <w:rFonts w:eastAsia="Calibri" w:cstheme="minorHAnsi"/>
+          <w:sz w:val="28"/>
+          <w:szCs w:val="28"/>
+        </w:rPr>
+        <w:t>Bezbednost – pristup sistemu mora biti ograničen lozinkama za korisnike.</w:t>
+      </w:r>
+    </w:p>
+    <w:p>
+      <w:pPr>
+        <w:numPr>
+          <w:ilvl w:val="0"/>
+          <w:numId w:val="17"/>
+        </w:numPr>
+        <w:spacing w:before="100" w:beforeAutospacing="1" w:after="100" w:afterAutospacing="1" w:line="240" w:lineRule="auto"/>
+        <w:jc w:val="both"/>
+        <w:rPr>
+          <w:rFonts w:eastAsia="Calibri" w:cstheme="minorHAnsi"/>
+          <w:sz w:val="28"/>
+          <w:szCs w:val="28"/>
+        </w:rPr>
+      </w:pPr>
+      <w:r>
+        <w:rPr>
+          <w:rFonts w:eastAsia="Calibri" w:cstheme="minorHAnsi"/>
+          <w:sz w:val="28"/>
+          <w:szCs w:val="28"/>
+        </w:rPr>
+        <w:t>Održivost – sistem treba da omogući kasnija proširenja.</w:t>
+      </w:r>
+    </w:p>
+    <w:p>
+      <w:pPr>
+        <w:spacing w:before="100" w:beforeAutospacing="1" w:after="100" w:afterAutospacing="1" w:line="240" w:lineRule="auto"/>
+        <w:ind w:left="720"/>
+        <w:jc w:val="both"/>
+        <w:rPr>
+          <w:rFonts w:eastAsia="Calibri" w:cstheme="minorHAnsi"/>
+          <w:sz w:val="28"/>
+          <w:szCs w:val="28"/>
+        </w:rPr>
+      </w:pPr>
+    </w:p>
+    <w:p>
+      <w:pPr>
+        <w:spacing w:before="100" w:beforeAutospacing="1" w:after="100" w:afterAutospacing="1" w:line="240" w:lineRule="auto"/>
+        <w:jc w:val="both"/>
+        <w:rPr>
+          <w:rFonts w:eastAsia="Calibri" w:cstheme="minorHAnsi"/>
+          <w:b/>
+          <w:bCs/>
+          <w:sz w:val="28"/>
+          <w:szCs w:val="28"/>
+        </w:rPr>
+      </w:pPr>
+      <w:r>
+        <w:rPr>
+          <w:rFonts w:eastAsia="Calibri" w:cstheme="minorHAnsi"/>
+          <w:b/>
+          <w:bCs/>
+          <w:sz w:val="28"/>
+          <w:szCs w:val="28"/>
+        </w:rPr>
+        <w:t>3.8. Dopunske informacije</w:t>
+      </w:r>
+    </w:p>
+    <w:p>
+      <w:pPr>
+        <w:spacing w:before="100" w:beforeAutospacing="1" w:after="100" w:afterAutospacing="1" w:line="240" w:lineRule="auto"/>
+        <w:jc w:val="both"/>
+        <w:rPr>
+          <w:rFonts w:eastAsia="Calibri" w:cstheme="minorHAnsi"/>
+          <w:sz w:val="28"/>
+          <w:szCs w:val="28"/>
+        </w:rPr>
+      </w:pPr>
+      <w:r>
+        <w:rPr>
+          <w:rFonts w:eastAsia="Calibri" w:cstheme="minorHAnsi"/>
+          <w:sz w:val="28"/>
+          <w:szCs w:val="28"/>
+        </w:rPr>
+        <w:t>Moguće je u budućnosti razviti web verziju sistema i omogućiti integraciju sa modulima za fakturisanje i evidenciju usluga.</w:t>
+      </w:r>
+    </w:p>
+    <w:p>
+      <w:pPr>
+        <w:pStyle w:val="Heading1"/>
+        <w:rPr>
+          <w:rFonts w:asciiTheme="minorHAnsi" w:eastAsia="Calibri" w:hAnsiTheme="minorHAnsi" w:cstheme="minorHAnsi"/>
+          <w:b w:val="0"/>
+          <w:color w:val="auto"/>
+          <w:sz w:val="28"/>
+          <w:szCs w:val="28"/>
+        </w:rPr>
+      </w:pPr>
+    </w:p>
+    <w:p>
+      <w:pPr>
+        <w:pStyle w:val="Heading1"/>
+        <w:numPr>
+          <w:ilvl w:val="1"/>
+          <w:numId w:val="16"/>
+        </w:numPr>
+        <w:rPr>
+          <w:rFonts w:asciiTheme="minorHAnsi" w:eastAsia="Calibri" w:hAnsiTheme="minorHAnsi" w:cstheme="minorHAnsi"/>
+        </w:rPr>
+      </w:pPr>
+      <w:r>
+        <w:rPr>
+          <w:rFonts w:asciiTheme="minorHAnsi" w:eastAsia="Calibri" w:hAnsiTheme="minorHAnsi" w:cstheme="minorHAnsi"/>
+        </w:rPr>
+        <w:t>V</w:t>
+      </w:r>
+      <w:r>
+        <w:rPr>
+          <w:rFonts w:asciiTheme="minorHAnsi" w:eastAsia="Calibri" w:hAnsiTheme="minorHAnsi" w:cstheme="minorHAnsi"/>
+        </w:rPr>
+        <w:t>erifikacija</w:t>
+      </w:r>
+    </w:p>
+    <w:p/>
+    <w:p>
+      <w:pPr>
+        <w:spacing w:before="100" w:beforeAutospacing="1" w:after="100" w:afterAutospacing="1" w:line="240" w:lineRule="auto"/>
+        <w:jc w:val="both"/>
+        <w:rPr>
+          <w:rFonts w:eastAsia="Calibri" w:cstheme="minorHAnsi"/>
+          <w:b/>
+          <w:bCs/>
+          <w:sz w:val="28"/>
+          <w:szCs w:val="28"/>
+        </w:rPr>
+      </w:pPr>
+      <w:r>
+        <w:rPr>
+          <w:rFonts w:eastAsia="Calibri" w:cstheme="minorHAnsi"/>
+          <w:b/>
+          <w:bCs/>
+          <w:sz w:val="28"/>
+          <w:szCs w:val="28"/>
+        </w:rPr>
+        <w:t>4.1. Spoljašnji interfejsi</w:t>
+      </w:r>
+    </w:p>
+    <w:p>
+      <w:pPr>
+        <w:spacing w:before="100" w:beforeAutospacing="1" w:after="100" w:afterAutospacing="1" w:line="240" w:lineRule="auto"/>
+        <w:jc w:val="both"/>
+        <w:rPr>
+          <w:rFonts w:eastAsia="Calibri" w:cstheme="minorHAnsi"/>
+          <w:sz w:val="28"/>
+          <w:szCs w:val="28"/>
+        </w:rPr>
+      </w:pPr>
+      <w:r>
+        <w:rPr>
+          <w:rFonts w:eastAsia="Calibri" w:cstheme="minorHAnsi"/>
+          <w:sz w:val="28"/>
+          <w:szCs w:val="28"/>
+        </w:rPr>
+        <w:t>Testira se da li interfejs omogućava jasan unos podataka i pregled stanja zaliha.</w:t>
+      </w:r>
+    </w:p>
+    <w:p>
+      <w:pPr>
+        <w:spacing w:before="100" w:beforeAutospacing="1" w:after="100" w:afterAutospacing="1" w:line="240" w:lineRule="auto"/>
+        <w:jc w:val="both"/>
+        <w:rPr>
+          <w:rFonts w:eastAsia="Calibri" w:cstheme="minorHAnsi"/>
+          <w:sz w:val="28"/>
+          <w:szCs w:val="28"/>
+        </w:rPr>
+      </w:pPr>
+    </w:p>
+    <w:p>
+      <w:pPr>
+        <w:spacing w:before="100" w:beforeAutospacing="1" w:after="100" w:afterAutospacing="1" w:line="240" w:lineRule="auto"/>
+        <w:jc w:val="both"/>
+        <w:rPr>
+          <w:rFonts w:eastAsia="Calibri" w:cstheme="minorHAnsi"/>
+          <w:b/>
+          <w:bCs/>
+          <w:sz w:val="28"/>
+          <w:szCs w:val="28"/>
+        </w:rPr>
+      </w:pPr>
+      <w:r>
+        <w:rPr>
+          <w:rFonts w:eastAsia="Calibri" w:cstheme="minorHAnsi"/>
+          <w:b/>
+          <w:bCs/>
+          <w:sz w:val="28"/>
+          <w:szCs w:val="28"/>
+        </w:rPr>
+        <w:t>4.2. Funkcije</w:t>
+      </w:r>
+    </w:p>
+    <w:p>
+      <w:pPr>
+        <w:spacing w:before="100" w:beforeAutospacing="1" w:after="100" w:afterAutospacing="1" w:line="240" w:lineRule="auto"/>
+        <w:jc w:val="both"/>
+        <w:rPr>
+          <w:rFonts w:eastAsia="Calibri" w:cstheme="minorHAnsi"/>
+          <w:sz w:val="28"/>
+          <w:szCs w:val="28"/>
+        </w:rPr>
+      </w:pPr>
+      <w:r>
+        <w:rPr>
+          <w:rFonts w:eastAsia="Calibri" w:cstheme="minorHAnsi"/>
+          <w:sz w:val="28"/>
+          <w:szCs w:val="28"/>
+        </w:rPr>
+        <w:t>Proverava se da li sistem ispravno evidentira ulaz i izlaz proizvoda, automatski smanjuje zalihe i generiše izveštaje.</w:t>
+      </w:r>
+    </w:p>
+    <w:p>
+      <w:pPr>
+        <w:spacing w:before="100" w:beforeAutospacing="1" w:after="100" w:afterAutospacing="1" w:line="240" w:lineRule="auto"/>
+        <w:jc w:val="both"/>
+        <w:rPr>
+          <w:rFonts w:eastAsia="Calibri" w:cstheme="minorHAnsi"/>
+          <w:sz w:val="28"/>
+          <w:szCs w:val="28"/>
+        </w:rPr>
+      </w:pPr>
+    </w:p>
+    <w:p>
+      <w:pPr>
+        <w:spacing w:before="100" w:beforeAutospacing="1" w:after="100" w:afterAutospacing="1" w:line="240" w:lineRule="auto"/>
+        <w:jc w:val="both"/>
+        <w:rPr>
+          <w:rFonts w:eastAsia="Calibri" w:cstheme="minorHAnsi"/>
+          <w:b/>
+          <w:bCs/>
+          <w:sz w:val="28"/>
+          <w:szCs w:val="28"/>
+        </w:rPr>
+      </w:pPr>
+      <w:r>
+        <w:rPr>
+          <w:rFonts w:eastAsia="Calibri" w:cstheme="minorHAnsi"/>
+          <w:b/>
+          <w:bCs/>
+          <w:sz w:val="28"/>
+          <w:szCs w:val="28"/>
+        </w:rPr>
+        <w:t>4.3. Pogodnost za upotrebu</w:t>
+      </w:r>
+    </w:p>
+    <w:p>
+      <w:pPr>
+        <w:spacing w:before="100" w:beforeAutospacing="1" w:after="100" w:afterAutospacing="1" w:line="240" w:lineRule="auto"/>
+        <w:jc w:val="both"/>
+        <w:rPr>
+          <w:rFonts w:eastAsia="Calibri" w:cstheme="minorHAnsi"/>
+          <w:sz w:val="28"/>
+          <w:szCs w:val="28"/>
+        </w:rPr>
+      </w:pPr>
+      <w:r>
+        <w:rPr>
+          <w:rFonts w:eastAsia="Calibri" w:cstheme="minorHAnsi"/>
+          <w:sz w:val="28"/>
+          <w:szCs w:val="28"/>
+        </w:rPr>
+        <w:t>Testira se da li zaposleni bez IT znanja mogu lako koristiti sistem.</w:t>
+      </w:r>
+    </w:p>
+    <w:p>
+      <w:pPr>
+        <w:spacing w:before="100" w:beforeAutospacing="1" w:after="100" w:afterAutospacing="1" w:line="240" w:lineRule="auto"/>
+        <w:jc w:val="both"/>
+        <w:rPr>
+          <w:rFonts w:eastAsia="Calibri" w:cstheme="minorHAnsi"/>
+          <w:sz w:val="28"/>
+          <w:szCs w:val="28"/>
+        </w:rPr>
+      </w:pPr>
+    </w:p>
+    <w:p>
+      <w:pPr>
+        <w:spacing w:before="100" w:beforeAutospacing="1" w:after="100" w:afterAutospacing="1" w:line="240" w:lineRule="auto"/>
+        <w:jc w:val="both"/>
+        <w:rPr>
+          <w:rFonts w:eastAsia="Calibri" w:cstheme="minorHAnsi"/>
+          <w:b/>
+          <w:bCs/>
+          <w:sz w:val="28"/>
+          <w:szCs w:val="28"/>
+        </w:rPr>
+      </w:pPr>
+      <w:r>
+        <w:rPr>
+          <w:rFonts w:eastAsia="Calibri" w:cstheme="minorHAnsi"/>
+          <w:b/>
+          <w:bCs/>
+          <w:sz w:val="28"/>
+          <w:szCs w:val="28"/>
+        </w:rPr>
+        <w:t>4.4. Zahtevane performanse</w:t>
+      </w:r>
+    </w:p>
+    <w:p>
+      <w:pPr>
+        <w:spacing w:before="100" w:beforeAutospacing="1" w:after="100" w:afterAutospacing="1" w:line="240" w:lineRule="auto"/>
+        <w:jc w:val="both"/>
+        <w:rPr>
+          <w:rFonts w:eastAsia="Calibri" w:cstheme="minorHAnsi"/>
+          <w:sz w:val="28"/>
+          <w:szCs w:val="28"/>
+        </w:rPr>
+      </w:pPr>
+      <w:r>
+        <w:rPr>
+          <w:rFonts w:eastAsia="Calibri" w:cstheme="minorHAnsi"/>
+          <w:sz w:val="28"/>
+          <w:szCs w:val="28"/>
+        </w:rPr>
+        <w:t>Proverava se brzina reakcije sistema pri unosu i pregledu podataka.</w:t>
+      </w:r>
+    </w:p>
+    <w:p>
+      <w:pPr>
+        <w:spacing w:before="100" w:beforeAutospacing="1" w:after="100" w:afterAutospacing="1" w:line="240" w:lineRule="auto"/>
+        <w:jc w:val="both"/>
+        <w:rPr>
+          <w:rFonts w:eastAsia="Calibri" w:cstheme="minorHAnsi"/>
+          <w:sz w:val="28"/>
+          <w:szCs w:val="28"/>
+        </w:rPr>
+      </w:pPr>
+    </w:p>
+    <w:p>
+      <w:pPr>
+        <w:spacing w:before="100" w:beforeAutospacing="1" w:after="100" w:afterAutospacing="1" w:line="240" w:lineRule="auto"/>
+        <w:jc w:val="both"/>
+        <w:rPr>
+          <w:rFonts w:eastAsia="Calibri" w:cstheme="minorHAnsi"/>
+          <w:b/>
+          <w:bCs/>
+          <w:sz w:val="28"/>
+          <w:szCs w:val="28"/>
+        </w:rPr>
+      </w:pPr>
+      <w:r>
+        <w:rPr>
+          <w:rFonts w:eastAsia="Calibri" w:cstheme="minorHAnsi"/>
+          <w:b/>
+          <w:bCs/>
+          <w:sz w:val="28"/>
+          <w:szCs w:val="28"/>
+        </w:rPr>
+        <w:lastRenderedPageBreak/>
+        <w:t>4.5. Zahtevi baze podataka</w:t>
+      </w:r>
+    </w:p>
+    <w:p>
+      <w:pPr>
+        <w:spacing w:before="100" w:beforeAutospacing="1" w:after="100" w:afterAutospacing="1" w:line="240" w:lineRule="auto"/>
+        <w:jc w:val="both"/>
+        <w:rPr>
+          <w:rFonts w:eastAsia="Calibri" w:cstheme="minorHAnsi"/>
+          <w:sz w:val="28"/>
+          <w:szCs w:val="28"/>
+        </w:rPr>
+      </w:pPr>
+      <w:r>
+        <w:rPr>
+          <w:rFonts w:eastAsia="Calibri" w:cstheme="minorHAnsi"/>
+          <w:sz w:val="28"/>
+          <w:szCs w:val="28"/>
+        </w:rPr>
+        <w:t>Proverava se da li baza tačno čuva sve unose i da li se stanje ažurira posle svake akcije.</w:t>
+      </w:r>
+    </w:p>
+    <w:p>
+      <w:pPr>
+        <w:spacing w:before="100" w:beforeAutospacing="1" w:after="100" w:afterAutospacing="1" w:line="240" w:lineRule="auto"/>
+        <w:jc w:val="both"/>
+        <w:rPr>
+          <w:rFonts w:eastAsia="Calibri" w:cstheme="minorHAnsi"/>
+          <w:sz w:val="28"/>
+          <w:szCs w:val="28"/>
+        </w:rPr>
+      </w:pPr>
+    </w:p>
+    <w:p>
+      <w:pPr>
+        <w:spacing w:before="100" w:beforeAutospacing="1" w:after="100" w:afterAutospacing="1" w:line="240" w:lineRule="auto"/>
+        <w:jc w:val="both"/>
+        <w:rPr>
+          <w:rFonts w:eastAsia="Calibri" w:cstheme="minorHAnsi"/>
+          <w:b/>
+          <w:bCs/>
+          <w:sz w:val="28"/>
+          <w:szCs w:val="28"/>
+        </w:rPr>
+      </w:pPr>
+      <w:r>
+        <w:rPr>
+          <w:rFonts w:eastAsia="Calibri" w:cstheme="minorHAnsi"/>
+          <w:b/>
+          <w:bCs/>
+          <w:sz w:val="28"/>
+          <w:szCs w:val="28"/>
+        </w:rPr>
+        <w:t>4.6. Projektna ograničenja</w:t>
+      </w:r>
+    </w:p>
+    <w:p>
+      <w:pPr>
+        <w:spacing w:before="100" w:beforeAutospacing="1" w:after="100" w:afterAutospacing="1" w:line="240" w:lineRule="auto"/>
+        <w:jc w:val="both"/>
+        <w:rPr>
+          <w:rFonts w:eastAsia="Calibri" w:cstheme="minorHAnsi"/>
+          <w:sz w:val="28"/>
+          <w:szCs w:val="28"/>
+        </w:rPr>
+      </w:pPr>
+      <w:r>
+        <w:rPr>
+          <w:rFonts w:eastAsia="Calibri" w:cstheme="minorHAnsi"/>
+          <w:sz w:val="28"/>
+          <w:szCs w:val="28"/>
+        </w:rPr>
+        <w:t>Proverava se da li sistem funkcioniše u predviđenom okruženju (Windows, Embarcadero).</w:t>
+      </w:r>
+    </w:p>
+    <w:p>
+      <w:pPr>
+        <w:spacing w:before="100" w:beforeAutospacing="1" w:after="100" w:afterAutospacing="1" w:line="240" w:lineRule="auto"/>
+        <w:jc w:val="both"/>
+        <w:rPr>
+          <w:rFonts w:eastAsia="Calibri" w:cstheme="minorHAnsi"/>
+          <w:sz w:val="28"/>
+          <w:szCs w:val="28"/>
+        </w:rPr>
+      </w:pPr>
+    </w:p>
+    <w:p>
+      <w:pPr>
+        <w:spacing w:before="100" w:beforeAutospacing="1" w:after="100" w:afterAutospacing="1" w:line="240" w:lineRule="auto"/>
+        <w:jc w:val="both"/>
+        <w:rPr>
+          <w:rFonts w:eastAsia="Calibri" w:cstheme="minorHAnsi"/>
+          <w:b/>
+          <w:bCs/>
+          <w:sz w:val="28"/>
+          <w:szCs w:val="28"/>
+        </w:rPr>
+      </w:pPr>
+      <w:r>
+        <w:rPr>
+          <w:rFonts w:eastAsia="Calibri" w:cstheme="minorHAnsi"/>
+          <w:b/>
+          <w:bCs/>
+          <w:sz w:val="28"/>
+          <w:szCs w:val="28"/>
+        </w:rPr>
+        <w:t>4.7. Sistemske karakteristike</w:t>
+      </w:r>
+    </w:p>
+    <w:p>
+      <w:pPr>
+        <w:spacing w:before="100" w:beforeAutospacing="1" w:after="100" w:afterAutospacing="1" w:line="240" w:lineRule="auto"/>
+        <w:jc w:val="both"/>
+        <w:rPr>
+          <w:rFonts w:eastAsia="Calibri" w:cstheme="minorHAnsi"/>
+          <w:sz w:val="28"/>
+          <w:szCs w:val="28"/>
+        </w:rPr>
+      </w:pPr>
+      <w:r>
+        <w:rPr>
+          <w:rFonts w:eastAsia="Calibri" w:cstheme="minorHAnsi"/>
+          <w:sz w:val="28"/>
+          <w:szCs w:val="28"/>
+        </w:rPr>
+        <w:t>Testira se pouzdanost i bezbednost sistema (npr. da ne dolazi do gubitka podataka, da korisnici bez lozinke nemaju pristup).</w:t>
+      </w:r>
+    </w:p>
+    <w:p>
+      <w:pPr>
         <w:spacing w:before="100" w:beforeAutospacing="1" w:after="100" w:afterAutospacing="1" w:line="240" w:lineRule="auto"/>
         <w:jc w:val="both"/>
         <w:rPr>
@@ -395,6 +2551,59 @@
       </w:pPr>
       <w:bookmarkStart w:id="0" w:name="_GoBack"/>
       <w:bookmarkEnd w:id="0"/>
+    </w:p>
+    <w:p>
+      <w:pPr>
+        <w:spacing w:before="100" w:beforeAutospacing="1" w:after="100" w:afterAutospacing="1" w:line="240" w:lineRule="auto"/>
+        <w:jc w:val="both"/>
+        <w:rPr>
+          <w:rFonts w:eastAsia="Calibri" w:cstheme="minorHAnsi"/>
+          <w:b/>
+          <w:bCs/>
+          <w:sz w:val="28"/>
+          <w:szCs w:val="28"/>
+        </w:rPr>
+      </w:pPr>
+      <w:r>
+        <w:rPr>
+          <w:rFonts w:eastAsia="Calibri" w:cstheme="minorHAnsi"/>
+          <w:b/>
+          <w:bCs/>
+          <w:sz w:val="28"/>
+          <w:szCs w:val="28"/>
+        </w:rPr>
+        <w:t>4.8. Dopunske informacije</w:t>
+      </w:r>
+    </w:p>
+    <w:p>
+      <w:pPr>
+        <w:spacing w:before="100" w:beforeAutospacing="1" w:after="100" w:afterAutospacing="1" w:line="240" w:lineRule="auto"/>
+        <w:jc w:val="both"/>
+        <w:rPr>
+          <w:rFonts w:eastAsia="Calibri" w:cstheme="minorHAnsi"/>
+          <w:sz w:val="28"/>
+          <w:szCs w:val="28"/>
+        </w:rPr>
+      </w:pPr>
+      <w:r>
+        <w:rPr>
+          <w:rFonts w:eastAsia="Calibri" w:cstheme="minorHAnsi"/>
+          <w:sz w:val="28"/>
+          <w:szCs w:val="28"/>
+        </w:rPr>
+        <w:t>Proverava se mogućnost kasnijeg proširenja i kompatibilnost sa eventualnim dodatnim modulima.</w:t>
+      </w:r>
+    </w:p>
+    <w:p>
+      <w:pPr>
+        <w:spacing w:before="100" w:beforeAutospacing="1" w:after="100" w:afterAutospacing="1" w:line="240" w:lineRule="auto"/>
+        <w:jc w:val="both"/>
+        <w:rPr>
+          <w:rFonts w:eastAsia="Calibri" w:cstheme="minorHAnsi"/>
+          <w:sz w:val="28"/>
+          <w:szCs w:val="28"/>
+        </w:rPr>
+      </w:pPr>
     </w:p>
     <w:sectPr>
       <w:pgSz w:w="12240" w:h="15840"/>
@@ -459,6 +2668,155 @@
 <file path=word/numbering.xml><?xml version="1.0" encoding="utf-8"?>
 <w:numbering xmlns:wpc="http://schemas.microsoft.com/office/word/2010/wordprocessingCanvas" xmlns:cx="http://schemas.microsoft.com/office/drawing/2014/chartex" xmlns:cx1="http://schemas.microsoft.com/office/drawing/2015/9/8/chartex" xmlns:mc="http://schemas.openxmlformats.org/markup-compatibility/2006" xmlns:o="urn:schemas-microsoft-com:office:office" xmlns:r="http://schemas.openxmlformats.org/officeDocument/2006/relationships" xmlns:m="http://schemas.openxmlformats.org/officeDocument/2006/math" xmlns:v="urn:schemas-microsoft-com:vml" xmlns:wp14="http://schemas.microsoft.com/office/word/2010/wordprocessingDrawing" xmlns:wp="http://schemas.openxmlformats.org/drawingml/2006/wordprocessingDrawing" xmlns:w10="urn:schemas-microsoft-com:office:word" xmlns:w="http://schemas.openxmlformats.org/wordprocessingml/2006/main" xmlns:w14="http://schemas.microsoft.com/office/word/2010/wordml" xmlns:w15="http://schemas.microsoft.com/office/word/2012/wordml" xmlns:w16se="http://schemas.microsoft.com/office/word/2015/wordml/symex" xmlns:wpg="http://schemas.microsoft.com/office/word/2010/wordprocessingGroup" xmlns:wpi="http://schemas.microsoft.com/office/word/2010/wordprocessingInk" xmlns:wne="http://schemas.microsoft.com/office/word/2006/wordml" xmlns:wps="http://schemas.microsoft.com/office/word/2010/wordprocessingShape" mc:Ignorable="w14 w15 w16se wp14">
   <w:abstractNum w:abstractNumId="0" w15:restartNumberingAfterBreak="0">
+    <w:nsid w:val="0F450674"/>
+    <w:multiLevelType w:val="multilevel"/>
+    <w:tmpl w:val="947A817A"/>
+    <w:lvl w:ilvl="0">
+      <w:start w:val="1"/>
+      <w:numFmt w:val="bullet"/>
+      <w:lvlText w:val=""/>
+      <w:lvlJc w:val="left"/>
+      <w:pPr>
+        <w:tabs>
+          <w:tab w:val="num" w:pos="720"/>
+        </w:tabs>
+        <w:ind w:left="720" w:hanging="360"/>
+      </w:pPr>
+      <w:rPr>
+        <w:rFonts w:ascii="Symbol" w:hAnsi="Symbol" w:hint="default"/>
+        <w:sz w:val="20"/>
+      </w:rPr>
+    </w:lvl>
+    <w:lvl w:ilvl="1" w:tentative="1">
+      <w:start w:val="1"/>
+      <w:numFmt w:val="bullet"/>
+      <w:lvlText w:val="o"/>
+      <w:lvlJc w:val="left"/>
+      <w:pPr>
+        <w:tabs>
+          <w:tab w:val="num" w:pos="1440"/>
+        </w:tabs>
+        <w:ind w:left="1440" w:hanging="360"/>
+      </w:pPr>
+      <w:rPr>
+        <w:rFonts w:ascii="Courier New" w:hAnsi="Courier New" w:hint="default"/>
+        <w:sz w:val="20"/>
+      </w:rPr>
+    </w:lvl>
+    <w:lvl w:ilvl="2" w:tentative="1">
+      <w:start w:val="1"/>
+      <w:numFmt w:val="bullet"/>
+      <w:lvlText w:val=""/>
+      <w:lvlJc w:val="left"/>
+      <w:pPr>
+        <w:tabs>
+          <w:tab w:val="num" w:pos="2160"/>
+        </w:tabs>
+        <w:ind w:left="2160" w:hanging="360"/>
+      </w:pPr>
+      <w:rPr>
+        <w:rFonts w:ascii="Wingdings" w:hAnsi="Wingdings" w:hint="default"/>
+        <w:sz w:val="20"/>
+      </w:rPr>
+    </w:lvl>
+    <w:lvl w:ilvl="3" w:tentative="1">
+      <w:start w:val="1"/>
+      <w:numFmt w:val="bullet"/>
+      <w:lvlText w:val=""/>
+      <w:lvlJc w:val="left"/>
+      <w:pPr>
+        <w:tabs>
+          <w:tab w:val="num" w:pos="2880"/>
+        </w:tabs>
+        <w:ind w:left="2880" w:hanging="360"/>
+      </w:pPr>
+      <w:rPr>
+        <w:rFonts w:ascii="Wingdings" w:hAnsi="Wingdings" w:hint="default"/>
+        <w:sz w:val="20"/>
+      </w:rPr>
+    </w:lvl>
+    <w:lvl w:ilvl="4" w:tentative="1">
+      <w:start w:val="1"/>
+      <w:numFmt w:val="bullet"/>
+      <w:lvlText w:val=""/>
+      <w:lvlJc w:val="left"/>
+      <w:pPr>
+        <w:tabs>
+          <w:tab w:val="num" w:pos="3600"/>
+        </w:tabs>
+        <w:ind w:left="3600" w:hanging="360"/>
+      </w:pPr>
+      <w:rPr>
+        <w:rFonts w:ascii="Wingdings" w:hAnsi="Wingdings" w:hint="default"/>
+        <w:sz w:val="20"/>
+      </w:rPr>
+    </w:lvl>
+    <w:lvl w:ilvl="5" w:tentative="1">
+      <w:start w:val="1"/>
+      <w:numFmt w:val="bullet"/>
+      <w:lvlText w:val=""/>
+      <w:lvlJc w:val="left"/>
+      <w:pPr>
+        <w:tabs>
+          <w:tab w:val="num" w:pos="4320"/>
+        </w:tabs>
+        <w:ind w:left="4320" w:hanging="360"/>
+      </w:pPr>
+      <w:rPr>
+        <w:rFonts w:ascii="Wingdings" w:hAnsi="Wingdings" w:hint="default"/>
+        <w:sz w:val="20"/>
+      </w:rPr>
+    </w:lvl>
+    <w:lvl w:ilvl="6" w:tentative="1">
+      <w:start w:val="1"/>
+      <w:numFmt w:val="bullet"/>
+      <w:lvlText w:val=""/>
+      <w:lvlJc w:val="left"/>
+      <w:pPr>
+        <w:tabs>
+          <w:tab w:val="num" w:pos="5040"/>
+        </w:tabs>
+        <w:ind w:left="5040" w:hanging="360"/>
+      </w:pPr>
+      <w:rPr>
+        <w:rFonts w:ascii="Wingdings" w:hAnsi="Wingdings" w:hint="default"/>
+        <w:sz w:val="20"/>
+      </w:rPr>
+    </w:lvl>
+    <w:lvl w:ilvl="7" w:tentative="1">
+      <w:start w:val="1"/>
+      <w:numFmt w:val="bullet"/>
+      <w:lvlText w:val=""/>
+      <w:lvlJc w:val="left"/>
+      <w:pPr>
+        <w:tabs>
+          <w:tab w:val="num" w:pos="5760"/>
+        </w:tabs>
+        <w:ind w:left="5760" w:hanging="360"/>
+      </w:pPr>
+      <w:rPr>
+        <w:rFonts w:ascii="Wingdings" w:hAnsi="Wingdings" w:hint="default"/>
+        <w:sz w:val="20"/>
+      </w:rPr>
+    </w:lvl>
+    <w:lvl w:ilvl="8" w:tentative="1">
+      <w:start w:val="1"/>
+      <w:numFmt w:val="bullet"/>
+      <w:lvlText w:val=""/>
+      <w:lvlJc w:val="left"/>
+      <w:pPr>
+        <w:tabs>
+          <w:tab w:val="num" w:pos="6480"/>
+        </w:tabs>
+        <w:ind w:left="6480" w:hanging="360"/>
+      </w:pPr>
+      <w:rPr>
+        <w:rFonts w:ascii="Wingdings" w:hAnsi="Wingdings" w:hint="default"/>
+        <w:sz w:val="20"/>
+      </w:rPr>
+    </w:lvl>
+  </w:abstractNum>
+  <w:abstractNum w:abstractNumId="1" w15:restartNumberingAfterBreak="0">
     <w:nsid w:val="10A7015E"/>
     <w:multiLevelType w:val="hybridMultilevel"/>
     <w:tmpl w:val="C650A3A6"/>
@@ -571,7 +2929,450 @@
       </w:rPr>
     </w:lvl>
   </w:abstractNum>
-  <w:abstractNum w:abstractNumId="1" w15:restartNumberingAfterBreak="0">
+  <w:abstractNum w:abstractNumId="2" w15:restartNumberingAfterBreak="0">
+    <w:nsid w:val="1DAA2AB1"/>
+    <w:multiLevelType w:val="multilevel"/>
+    <w:tmpl w:val="98580F2E"/>
+    <w:lvl w:ilvl="0">
+      <w:start w:val="1"/>
+      <w:numFmt w:val="bullet"/>
+      <w:lvlText w:val=""/>
+      <w:lvlJc w:val="left"/>
+      <w:pPr>
+        <w:tabs>
+          <w:tab w:val="num" w:pos="720"/>
+        </w:tabs>
+        <w:ind w:left="720" w:hanging="360"/>
+      </w:pPr>
+      <w:rPr>
+        <w:rFonts w:ascii="Symbol" w:hAnsi="Symbol" w:hint="default"/>
+        <w:sz w:val="20"/>
+      </w:rPr>
+    </w:lvl>
+    <w:lvl w:ilvl="1">
+      <w:start w:val="3"/>
+      <w:numFmt w:val="decimal"/>
+      <w:lvlText w:val="%2."/>
+      <w:lvlJc w:val="left"/>
+      <w:pPr>
+        <w:ind w:left="1440" w:hanging="360"/>
+      </w:pPr>
+      <w:rPr>
+        <w:rFonts w:hint="default"/>
+      </w:rPr>
+    </w:lvl>
+    <w:lvl w:ilvl="2" w:tentative="1">
+      <w:start w:val="1"/>
+      <w:numFmt w:val="bullet"/>
+      <w:lvlText w:val=""/>
+      <w:lvlJc w:val="left"/>
+      <w:pPr>
+        <w:tabs>
+          <w:tab w:val="num" w:pos="2160"/>
+        </w:tabs>
+        <w:ind w:left="2160" w:hanging="360"/>
+      </w:pPr>
+      <w:rPr>
+        <w:rFonts w:ascii="Wingdings" w:hAnsi="Wingdings" w:hint="default"/>
+        <w:sz w:val="20"/>
+      </w:rPr>
+    </w:lvl>
+    <w:lvl w:ilvl="3" w:tentative="1">
+      <w:start w:val="1"/>
+      <w:numFmt w:val="bullet"/>
+      <w:lvlText w:val=""/>
+      <w:lvlJc w:val="left"/>
+      <w:pPr>
+        <w:tabs>
+          <w:tab w:val="num" w:pos="2880"/>
+        </w:tabs>
+        <w:ind w:left="2880" w:hanging="360"/>
+      </w:pPr>
+      <w:rPr>
+        <w:rFonts w:ascii="Wingdings" w:hAnsi="Wingdings" w:hint="default"/>
+        <w:sz w:val="20"/>
+      </w:rPr>
+    </w:lvl>
+    <w:lvl w:ilvl="4" w:tentative="1">
+      <w:start w:val="1"/>
+      <w:numFmt w:val="bullet"/>
+      <w:lvlText w:val=""/>
+      <w:lvlJc w:val="left"/>
+      <w:pPr>
+        <w:tabs>
+          <w:tab w:val="num" w:pos="3600"/>
+        </w:tabs>
+        <w:ind w:left="3600" w:hanging="360"/>
+      </w:pPr>
+      <w:rPr>
+        <w:rFonts w:ascii="Wingdings" w:hAnsi="Wingdings" w:hint="default"/>
+        <w:sz w:val="20"/>
+      </w:rPr>
+    </w:lvl>
+    <w:lvl w:ilvl="5" w:tentative="1">
+      <w:start w:val="1"/>
+      <w:numFmt w:val="bullet"/>
+      <w:lvlText w:val=""/>
+      <w:lvlJc w:val="left"/>
+      <w:pPr>
+        <w:tabs>
+          <w:tab w:val="num" w:pos="4320"/>
+        </w:tabs>
+        <w:ind w:left="4320" w:hanging="360"/>
+      </w:pPr>
+      <w:rPr>
+        <w:rFonts w:ascii="Wingdings" w:hAnsi="Wingdings" w:hint="default"/>
+        <w:sz w:val="20"/>
+      </w:rPr>
+    </w:lvl>
+    <w:lvl w:ilvl="6" w:tentative="1">
+      <w:start w:val="1"/>
+      <w:numFmt w:val="bullet"/>
+      <w:lvlText w:val=""/>
+      <w:lvlJc w:val="left"/>
+      <w:pPr>
+        <w:tabs>
+          <w:tab w:val="num" w:pos="5040"/>
+        </w:tabs>
+        <w:ind w:left="5040" w:hanging="360"/>
+      </w:pPr>
+      <w:rPr>
+        <w:rFonts w:ascii="Wingdings" w:hAnsi="Wingdings" w:hint="default"/>
+        <w:sz w:val="20"/>
+      </w:rPr>
+    </w:lvl>
+    <w:lvl w:ilvl="7" w:tentative="1">
+      <w:start w:val="1"/>
+      <w:numFmt w:val="bullet"/>
+      <w:lvlText w:val=""/>
+      <w:lvlJc w:val="left"/>
+      <w:pPr>
+        <w:tabs>
+          <w:tab w:val="num" w:pos="5760"/>
+        </w:tabs>
+        <w:ind w:left="5760" w:hanging="360"/>
+      </w:pPr>
+      <w:rPr>
+        <w:rFonts w:ascii="Wingdings" w:hAnsi="Wingdings" w:hint="default"/>
+        <w:sz w:val="20"/>
+      </w:rPr>
+    </w:lvl>
+    <w:lvl w:ilvl="8" w:tentative="1">
+      <w:start w:val="1"/>
+      <w:numFmt w:val="bullet"/>
+      <w:lvlText w:val=""/>
+      <w:lvlJc w:val="left"/>
+      <w:pPr>
+        <w:tabs>
+          <w:tab w:val="num" w:pos="6480"/>
+        </w:tabs>
+        <w:ind w:left="6480" w:hanging="360"/>
+      </w:pPr>
+      <w:rPr>
+        <w:rFonts w:ascii="Wingdings" w:hAnsi="Wingdings" w:hint="default"/>
+        <w:sz w:val="20"/>
+      </w:rPr>
+    </w:lvl>
+  </w:abstractNum>
+  <w:abstractNum w:abstractNumId="3" w15:restartNumberingAfterBreak="0">
+    <w:nsid w:val="20F464E3"/>
+    <w:multiLevelType w:val="multilevel"/>
+    <w:tmpl w:val="63AC249E"/>
+    <w:lvl w:ilvl="0">
+      <w:start w:val="1"/>
+      <w:numFmt w:val="bullet"/>
+      <w:lvlText w:val=""/>
+      <w:lvlJc w:val="left"/>
+      <w:pPr>
+        <w:tabs>
+          <w:tab w:val="num" w:pos="720"/>
+        </w:tabs>
+        <w:ind w:left="720" w:hanging="360"/>
+      </w:pPr>
+      <w:rPr>
+        <w:rFonts w:ascii="Symbol" w:hAnsi="Symbol" w:hint="default"/>
+        <w:sz w:val="20"/>
+      </w:rPr>
+    </w:lvl>
+    <w:lvl w:ilvl="1" w:tentative="1">
+      <w:start w:val="1"/>
+      <w:numFmt w:val="bullet"/>
+      <w:lvlText w:val="o"/>
+      <w:lvlJc w:val="left"/>
+      <w:pPr>
+        <w:tabs>
+          <w:tab w:val="num" w:pos="1440"/>
+        </w:tabs>
+        <w:ind w:left="1440" w:hanging="360"/>
+      </w:pPr>
+      <w:rPr>
+        <w:rFonts w:ascii="Courier New" w:hAnsi="Courier New" w:hint="default"/>
+        <w:sz w:val="20"/>
+      </w:rPr>
+    </w:lvl>
+    <w:lvl w:ilvl="2" w:tentative="1">
+      <w:start w:val="1"/>
+      <w:numFmt w:val="bullet"/>
+      <w:lvlText w:val=""/>
+      <w:lvlJc w:val="left"/>
+      <w:pPr>
+        <w:tabs>
+          <w:tab w:val="num" w:pos="2160"/>
+        </w:tabs>
+        <w:ind w:left="2160" w:hanging="360"/>
+      </w:pPr>
+      <w:rPr>
+        <w:rFonts w:ascii="Wingdings" w:hAnsi="Wingdings" w:hint="default"/>
+        <w:sz w:val="20"/>
+      </w:rPr>
+    </w:lvl>
+    <w:lvl w:ilvl="3" w:tentative="1">
+      <w:start w:val="1"/>
+      <w:numFmt w:val="bullet"/>
+      <w:lvlText w:val=""/>
+      <w:lvlJc w:val="left"/>
+      <w:pPr>
+        <w:tabs>
+          <w:tab w:val="num" w:pos="2880"/>
+        </w:tabs>
+        <w:ind w:left="2880" w:hanging="360"/>
+      </w:pPr>
+      <w:rPr>
+        <w:rFonts w:ascii="Wingdings" w:hAnsi="Wingdings" w:hint="default"/>
+        <w:sz w:val="20"/>
+      </w:rPr>
+    </w:lvl>
+    <w:lvl w:ilvl="4" w:tentative="1">
+      <w:start w:val="1"/>
+      <w:numFmt w:val="bullet"/>
+      <w:lvlText w:val=""/>
+      <w:lvlJc w:val="left"/>
+      <w:pPr>
+        <w:tabs>
+          <w:tab w:val="num" w:pos="3600"/>
+        </w:tabs>
+        <w:ind w:left="3600" w:hanging="360"/>
+      </w:pPr>
+      <w:rPr>
+        <w:rFonts w:ascii="Wingdings" w:hAnsi="Wingdings" w:hint="default"/>
+        <w:sz w:val="20"/>
+      </w:rPr>
+    </w:lvl>
+    <w:lvl w:ilvl="5" w:tentative="1">
+      <w:start w:val="1"/>
+      <w:numFmt w:val="bullet"/>
+      <w:lvlText w:val=""/>
+      <w:lvlJc w:val="left"/>
+      <w:pPr>
+        <w:tabs>
+          <w:tab w:val="num" w:pos="4320"/>
+        </w:tabs>
+        <w:ind w:left="4320" w:hanging="360"/>
+      </w:pPr>
+      <w:rPr>
+        <w:rFonts w:ascii="Wingdings" w:hAnsi="Wingdings" w:hint="default"/>
+        <w:sz w:val="20"/>
+      </w:rPr>
+    </w:lvl>
+    <w:lvl w:ilvl="6" w:tentative="1">
+      <w:start w:val="1"/>
+      <w:numFmt w:val="bullet"/>
+      <w:lvlText w:val=""/>
+      <w:lvlJc w:val="left"/>
+      <w:pPr>
+        <w:tabs>
+          <w:tab w:val="num" w:pos="5040"/>
+        </w:tabs>
+        <w:ind w:left="5040" w:hanging="360"/>
+      </w:pPr>
+      <w:rPr>
+        <w:rFonts w:ascii="Wingdings" w:hAnsi="Wingdings" w:hint="default"/>
+        <w:sz w:val="20"/>
+      </w:rPr>
+    </w:lvl>
+    <w:lvl w:ilvl="7" w:tentative="1">
+      <w:start w:val="1"/>
+      <w:numFmt w:val="bullet"/>
+      <w:lvlText w:val=""/>
+      <w:lvlJc w:val="left"/>
+      <w:pPr>
+        <w:tabs>
+          <w:tab w:val="num" w:pos="5760"/>
+        </w:tabs>
+        <w:ind w:left="5760" w:hanging="360"/>
+      </w:pPr>
+      <w:rPr>
+        <w:rFonts w:ascii="Wingdings" w:hAnsi="Wingdings" w:hint="default"/>
+        <w:sz w:val="20"/>
+      </w:rPr>
+    </w:lvl>
+    <w:lvl w:ilvl="8" w:tentative="1">
+      <w:start w:val="1"/>
+      <w:numFmt w:val="bullet"/>
+      <w:lvlText w:val=""/>
+      <w:lvlJc w:val="left"/>
+      <w:pPr>
+        <w:tabs>
+          <w:tab w:val="num" w:pos="6480"/>
+        </w:tabs>
+        <w:ind w:left="6480" w:hanging="360"/>
+      </w:pPr>
+      <w:rPr>
+        <w:rFonts w:ascii="Wingdings" w:hAnsi="Wingdings" w:hint="default"/>
+        <w:sz w:val="20"/>
+      </w:rPr>
+    </w:lvl>
+  </w:abstractNum>
+  <w:abstractNum w:abstractNumId="4" w15:restartNumberingAfterBreak="0">
+    <w:nsid w:val="26287EEA"/>
+    <w:multiLevelType w:val="multilevel"/>
+    <w:tmpl w:val="335CA9D4"/>
+    <w:lvl w:ilvl="0">
+      <w:start w:val="1"/>
+      <w:numFmt w:val="bullet"/>
+      <w:lvlText w:val=""/>
+      <w:lvlJc w:val="left"/>
+      <w:pPr>
+        <w:tabs>
+          <w:tab w:val="num" w:pos="720"/>
+        </w:tabs>
+        <w:ind w:left="720" w:hanging="360"/>
+      </w:pPr>
+      <w:rPr>
+        <w:rFonts w:ascii="Symbol" w:hAnsi="Symbol" w:hint="default"/>
+        <w:sz w:val="20"/>
+      </w:rPr>
+    </w:lvl>
+    <w:lvl w:ilvl="1" w:tentative="1">
+      <w:start w:val="1"/>
+      <w:numFmt w:val="bullet"/>
+      <w:lvlText w:val="o"/>
+      <w:lvlJc w:val="left"/>
+      <w:pPr>
+        <w:tabs>
+          <w:tab w:val="num" w:pos="1440"/>
+        </w:tabs>
+        <w:ind w:left="1440" w:hanging="360"/>
+      </w:pPr>
+      <w:rPr>
+        <w:rFonts w:ascii="Courier New" w:hAnsi="Courier New" w:hint="default"/>
+        <w:sz w:val="20"/>
+      </w:rPr>
+    </w:lvl>
+    <w:lvl w:ilvl="2" w:tentative="1">
+      <w:start w:val="1"/>
+      <w:numFmt w:val="bullet"/>
+      <w:lvlText w:val=""/>
+      <w:lvlJc w:val="left"/>
+      <w:pPr>
+        <w:tabs>
+          <w:tab w:val="num" w:pos="2160"/>
+        </w:tabs>
+        <w:ind w:left="2160" w:hanging="360"/>
+      </w:pPr>
+      <w:rPr>
+        <w:rFonts w:ascii="Wingdings" w:hAnsi="Wingdings" w:hint="default"/>
+        <w:sz w:val="20"/>
+      </w:rPr>
+    </w:lvl>
+    <w:lvl w:ilvl="3" w:tentative="1">
+      <w:start w:val="1"/>
+      <w:numFmt w:val="bullet"/>
+      <w:lvlText w:val=""/>
+      <w:lvlJc w:val="left"/>
+      <w:pPr>
+        <w:tabs>
+          <w:tab w:val="num" w:pos="2880"/>
+        </w:tabs>
+        <w:ind w:left="2880" w:hanging="360"/>
+      </w:pPr>
+      <w:rPr>
+        <w:rFonts w:ascii="Wingdings" w:hAnsi="Wingdings" w:hint="default"/>
+        <w:sz w:val="20"/>
+      </w:rPr>
+    </w:lvl>
+    <w:lvl w:ilvl="4" w:tentative="1">
+      <w:start w:val="1"/>
+      <w:numFmt w:val="bullet"/>
+      <w:lvlText w:val=""/>
+      <w:lvlJc w:val="left"/>
+      <w:pPr>
+        <w:tabs>
+          <w:tab w:val="num" w:pos="3600"/>
+        </w:tabs>
+        <w:ind w:left="3600" w:hanging="360"/>
+      </w:pPr>
+      <w:rPr>
+        <w:rFonts w:ascii="Wingdings" w:hAnsi="Wingdings" w:hint="default"/>
+        <w:sz w:val="20"/>
+      </w:rPr>
+    </w:lvl>
+    <w:lvl w:ilvl="5" w:tentative="1">
+      <w:start w:val="1"/>
+      <w:numFmt w:val="bullet"/>
+      <w:lvlText w:val=""/>
+      <w:lvlJc w:val="left"/>
+      <w:pPr>
+        <w:tabs>
+          <w:tab w:val="num" w:pos="4320"/>
+        </w:tabs>
+        <w:ind w:left="4320" w:hanging="360"/>
+      </w:pPr>
+      <w:rPr>
+        <w:rFonts w:ascii="Wingdings" w:hAnsi="Wingdings" w:hint="default"/>
+        <w:sz w:val="20"/>
+      </w:rPr>
+    </w:lvl>
+    <w:lvl w:ilvl="6" w:tentative="1">
+      <w:start w:val="1"/>
+      <w:numFmt w:val="bullet"/>
+      <w:lvlText w:val=""/>
+      <w:lvlJc w:val="left"/>
+      <w:pPr>
+        <w:tabs>
+          <w:tab w:val="num" w:pos="5040"/>
+        </w:tabs>
+        <w:ind w:left="5040" w:hanging="360"/>
+      </w:pPr>
+      <w:rPr>
+        <w:rFonts w:ascii="Wingdings" w:hAnsi="Wingdings" w:hint="default"/>
+        <w:sz w:val="20"/>
+      </w:rPr>
+    </w:lvl>
+    <w:lvl w:ilvl="7" w:tentative="1">
+      <w:start w:val="1"/>
+      <w:numFmt w:val="bullet"/>
+      <w:lvlText w:val=""/>
+      <w:lvlJc w:val="left"/>
+      <w:pPr>
+        <w:tabs>
+          <w:tab w:val="num" w:pos="5760"/>
+        </w:tabs>
+        <w:ind w:left="5760" w:hanging="360"/>
+      </w:pPr>
+      <w:rPr>
+        <w:rFonts w:ascii="Wingdings" w:hAnsi="Wingdings" w:hint="default"/>
+        <w:sz w:val="20"/>
+      </w:rPr>
+    </w:lvl>
+    <w:lvl w:ilvl="8" w:tentative="1">
+      <w:start w:val="1"/>
+      <w:numFmt w:val="bullet"/>
+      <w:lvlText w:val=""/>
+      <w:lvlJc w:val="left"/>
+      <w:pPr>
+        <w:tabs>
+          <w:tab w:val="num" w:pos="6480"/>
+        </w:tabs>
+        <w:ind w:left="6480" w:hanging="360"/>
+      </w:pPr>
+      <w:rPr>
+        <w:rFonts w:ascii="Wingdings" w:hAnsi="Wingdings" w:hint="default"/>
+        <w:sz w:val="20"/>
+      </w:rPr>
+    </w:lvl>
+  </w:abstractNum>
+  <w:abstractNum w:abstractNumId="5" w15:restartNumberingAfterBreak="0">
     <w:nsid w:val="2B0C25CA"/>
     <w:multiLevelType w:val="multilevel"/>
     <w:tmpl w:val="0010B674"/>
@@ -684,7 +3485,394 @@
       </w:pPr>
     </w:lvl>
   </w:abstractNum>
-  <w:abstractNum w:abstractNumId="2" w15:restartNumberingAfterBreak="0">
+  <w:abstractNum w:abstractNumId="6" w15:restartNumberingAfterBreak="0">
+    <w:nsid w:val="340D0795"/>
+    <w:multiLevelType w:val="multilevel"/>
+    <w:tmpl w:val="2FE27722"/>
+    <w:lvl w:ilvl="0">
+      <w:start w:val="1"/>
+      <w:numFmt w:val="bullet"/>
+      <w:lvlText w:val=""/>
+      <w:lvlJc w:val="left"/>
+      <w:pPr>
+        <w:tabs>
+          <w:tab w:val="num" w:pos="720"/>
+        </w:tabs>
+        <w:ind w:left="720" w:hanging="360"/>
+      </w:pPr>
+      <w:rPr>
+        <w:rFonts w:ascii="Symbol" w:hAnsi="Symbol" w:hint="default"/>
+        <w:sz w:val="20"/>
+      </w:rPr>
+    </w:lvl>
+    <w:lvl w:ilvl="1" w:tentative="1">
+      <w:start w:val="1"/>
+      <w:numFmt w:val="bullet"/>
+      <w:lvlText w:val="o"/>
+      <w:lvlJc w:val="left"/>
+      <w:pPr>
+        <w:tabs>
+          <w:tab w:val="num" w:pos="1440"/>
+        </w:tabs>
+        <w:ind w:left="1440" w:hanging="360"/>
+      </w:pPr>
+      <w:rPr>
+        <w:rFonts w:ascii="Courier New" w:hAnsi="Courier New" w:hint="default"/>
+        <w:sz w:val="20"/>
+      </w:rPr>
+    </w:lvl>
+    <w:lvl w:ilvl="2" w:tentative="1">
+      <w:start w:val="1"/>
+      <w:numFmt w:val="bullet"/>
+      <w:lvlText w:val=""/>
+      <w:lvlJc w:val="left"/>
+      <w:pPr>
+        <w:tabs>
+          <w:tab w:val="num" w:pos="2160"/>
+        </w:tabs>
+        <w:ind w:left="2160" w:hanging="360"/>
+      </w:pPr>
+      <w:rPr>
+        <w:rFonts w:ascii="Wingdings" w:hAnsi="Wingdings" w:hint="default"/>
+        <w:sz w:val="20"/>
+      </w:rPr>
+    </w:lvl>
+    <w:lvl w:ilvl="3" w:tentative="1">
+      <w:start w:val="1"/>
+      <w:numFmt w:val="bullet"/>
+      <w:lvlText w:val=""/>
+      <w:lvlJc w:val="left"/>
+      <w:pPr>
+        <w:tabs>
+          <w:tab w:val="num" w:pos="2880"/>
+        </w:tabs>
+        <w:ind w:left="2880" w:hanging="360"/>
+      </w:pPr>
+      <w:rPr>
+        <w:rFonts w:ascii="Wingdings" w:hAnsi="Wingdings" w:hint="default"/>
+        <w:sz w:val="20"/>
+      </w:rPr>
+    </w:lvl>
+    <w:lvl w:ilvl="4" w:tentative="1">
+      <w:start w:val="1"/>
+      <w:numFmt w:val="bullet"/>
+      <w:lvlText w:val=""/>
+      <w:lvlJc w:val="left"/>
+      <w:pPr>
+        <w:tabs>
+          <w:tab w:val="num" w:pos="3600"/>
+        </w:tabs>
+        <w:ind w:left="3600" w:hanging="360"/>
+      </w:pPr>
+      <w:rPr>
+        <w:rFonts w:ascii="Wingdings" w:hAnsi="Wingdings" w:hint="default"/>
+        <w:sz w:val="20"/>
+      </w:rPr>
+    </w:lvl>
+    <w:lvl w:ilvl="5" w:tentative="1">
+      <w:start w:val="1"/>
+      <w:numFmt w:val="bullet"/>
+      <w:lvlText w:val=""/>
+      <w:lvlJc w:val="left"/>
+      <w:pPr>
+        <w:tabs>
+          <w:tab w:val="num" w:pos="4320"/>
+        </w:tabs>
+        <w:ind w:left="4320" w:hanging="360"/>
+      </w:pPr>
+      <w:rPr>
+        <w:rFonts w:ascii="Wingdings" w:hAnsi="Wingdings" w:hint="default"/>
+        <w:sz w:val="20"/>
+      </w:rPr>
+    </w:lvl>
+    <w:lvl w:ilvl="6" w:tentative="1">
+      <w:start w:val="1"/>
+      <w:numFmt w:val="bullet"/>
+      <w:lvlText w:val=""/>
+      <w:lvlJc w:val="left"/>
+      <w:pPr>
+        <w:tabs>
+          <w:tab w:val="num" w:pos="5040"/>
+        </w:tabs>
+        <w:ind w:left="5040" w:hanging="360"/>
+      </w:pPr>
+      <w:rPr>
+        <w:rFonts w:ascii="Wingdings" w:hAnsi="Wingdings" w:hint="default"/>
+        <w:sz w:val="20"/>
+      </w:rPr>
+    </w:lvl>
+    <w:lvl w:ilvl="7" w:tentative="1">
+      <w:start w:val="1"/>
+      <w:numFmt w:val="bullet"/>
+      <w:lvlText w:val=""/>
+      <w:lvlJc w:val="left"/>
+      <w:pPr>
+        <w:tabs>
+          <w:tab w:val="num" w:pos="5760"/>
+        </w:tabs>
+        <w:ind w:left="5760" w:hanging="360"/>
+      </w:pPr>
+      <w:rPr>
+        <w:rFonts w:ascii="Wingdings" w:hAnsi="Wingdings" w:hint="default"/>
+        <w:sz w:val="20"/>
+      </w:rPr>
+    </w:lvl>
+    <w:lvl w:ilvl="8" w:tentative="1">
+      <w:start w:val="1"/>
+      <w:numFmt w:val="bullet"/>
+      <w:lvlText w:val=""/>
+      <w:lvlJc w:val="left"/>
+      <w:pPr>
+        <w:tabs>
+          <w:tab w:val="num" w:pos="6480"/>
+        </w:tabs>
+        <w:ind w:left="6480" w:hanging="360"/>
+      </w:pPr>
+      <w:rPr>
+        <w:rFonts w:ascii="Wingdings" w:hAnsi="Wingdings" w:hint="default"/>
+        <w:sz w:val="20"/>
+      </w:rPr>
+    </w:lvl>
+  </w:abstractNum>
+  <w:abstractNum w:abstractNumId="7" w15:restartNumberingAfterBreak="0">
+    <w:nsid w:val="48C910CF"/>
+    <w:multiLevelType w:val="hybridMultilevel"/>
+    <w:tmpl w:val="BFAA808E"/>
+    <w:lvl w:ilvl="0" w:tplc="0409000F">
+      <w:start w:val="1"/>
+      <w:numFmt w:val="decimal"/>
+      <w:lvlText w:val="%1."/>
+      <w:lvlJc w:val="left"/>
+      <w:pPr>
+        <w:ind w:left="720" w:hanging="360"/>
+      </w:pPr>
+      <w:rPr>
+        <w:rFonts w:hint="default"/>
+      </w:rPr>
+    </w:lvl>
+    <w:lvl w:ilvl="1" w:tplc="04090019" w:tentative="1">
+      <w:start w:val="1"/>
+      <w:numFmt w:val="lowerLetter"/>
+      <w:lvlText w:val="%2."/>
+      <w:lvlJc w:val="left"/>
+      <w:pPr>
+        <w:ind w:left="1440" w:hanging="360"/>
+      </w:pPr>
+    </w:lvl>
+    <w:lvl w:ilvl="2" w:tplc="0409001B" w:tentative="1">
+      <w:start w:val="1"/>
+      <w:numFmt w:val="lowerRoman"/>
+      <w:lvlText w:val="%3."/>
+      <w:lvlJc w:val="right"/>
+      <w:pPr>
+        <w:ind w:left="2160" w:hanging="180"/>
+      </w:pPr>
+    </w:lvl>
+    <w:lvl w:ilvl="3" w:tplc="0409000F" w:tentative="1">
+      <w:start w:val="1"/>
+      <w:numFmt w:val="decimal"/>
+      <w:lvlText w:val="%4."/>
+      <w:lvlJc w:val="left"/>
+      <w:pPr>
+        <w:ind w:left="2880" w:hanging="360"/>
+      </w:pPr>
+    </w:lvl>
+    <w:lvl w:ilvl="4" w:tplc="04090019" w:tentative="1">
+      <w:start w:val="1"/>
+      <w:numFmt w:val="lowerLetter"/>
+      <w:lvlText w:val="%5."/>
+      <w:lvlJc w:val="left"/>
+      <w:pPr>
+        <w:ind w:left="3600" w:hanging="360"/>
+      </w:pPr>
+    </w:lvl>
+    <w:lvl w:ilvl="5" w:tplc="0409001B" w:tentative="1">
+      <w:start w:val="1"/>
+      <w:numFmt w:val="lowerRoman"/>
+      <w:lvlText w:val="%6."/>
+      <w:lvlJc w:val="right"/>
+      <w:pPr>
+        <w:ind w:left="4320" w:hanging="180"/>
+      </w:pPr>
+    </w:lvl>
+    <w:lvl w:ilvl="6" w:tplc="0409000F" w:tentative="1">
+      <w:start w:val="1"/>
+      <w:numFmt w:val="decimal"/>
+      <w:lvlText w:val="%7."/>
+      <w:lvlJc w:val="left"/>
+      <w:pPr>
+        <w:ind w:left="5040" w:hanging="360"/>
+      </w:pPr>
+    </w:lvl>
+    <w:lvl w:ilvl="7" w:tplc="04090019" w:tentative="1">
+      <w:start w:val="1"/>
+      <w:numFmt w:val="lowerLetter"/>
+      <w:lvlText w:val="%8."/>
+      <w:lvlJc w:val="left"/>
+      <w:pPr>
+        <w:ind w:left="5760" w:hanging="360"/>
+      </w:pPr>
+    </w:lvl>
+    <w:lvl w:ilvl="8" w:tplc="0409001B" w:tentative="1">
+      <w:start w:val="1"/>
+      <w:numFmt w:val="lowerRoman"/>
+      <w:lvlText w:val="%9."/>
+      <w:lvlJc w:val="right"/>
+      <w:pPr>
+        <w:ind w:left="6480" w:hanging="180"/>
+      </w:pPr>
+    </w:lvl>
+  </w:abstractNum>
+  <w:abstractNum w:abstractNumId="8" w15:restartNumberingAfterBreak="0">
+    <w:nsid w:val="49E644C4"/>
+    <w:multiLevelType w:val="multilevel"/>
+    <w:tmpl w:val="BC2A3ED4"/>
+    <w:lvl w:ilvl="0">
+      <w:start w:val="1"/>
+      <w:numFmt w:val="bullet"/>
+      <w:lvlText w:val=""/>
+      <w:lvlJc w:val="left"/>
+      <w:pPr>
+        <w:tabs>
+          <w:tab w:val="num" w:pos="720"/>
+        </w:tabs>
+        <w:ind w:left="720" w:hanging="360"/>
+      </w:pPr>
+      <w:rPr>
+        <w:rFonts w:ascii="Symbol" w:hAnsi="Symbol" w:hint="default"/>
+        <w:sz w:val="20"/>
+      </w:rPr>
+    </w:lvl>
+    <w:lvl w:ilvl="1" w:tentative="1">
+      <w:start w:val="1"/>
+      <w:numFmt w:val="bullet"/>
+      <w:lvlText w:val="o"/>
+      <w:lvlJc w:val="left"/>
+      <w:pPr>
+        <w:tabs>
+          <w:tab w:val="num" w:pos="1440"/>
+        </w:tabs>
+        <w:ind w:left="1440" w:hanging="360"/>
+      </w:pPr>
+      <w:rPr>
+        <w:rFonts w:ascii="Courier New" w:hAnsi="Courier New" w:hint="default"/>
+        <w:sz w:val="20"/>
+      </w:rPr>
+    </w:lvl>
+    <w:lvl w:ilvl="2" w:tentative="1">
+      <w:start w:val="1"/>
+      <w:numFmt w:val="bullet"/>
+      <w:lvlText w:val=""/>
+      <w:lvlJc w:val="left"/>
+      <w:pPr>
+        <w:tabs>
+          <w:tab w:val="num" w:pos="2160"/>
+        </w:tabs>
+        <w:ind w:left="2160" w:hanging="360"/>
+      </w:pPr>
+      <w:rPr>
+        <w:rFonts w:ascii="Wingdings" w:hAnsi="Wingdings" w:hint="default"/>
+        <w:sz w:val="20"/>
+      </w:rPr>
+    </w:lvl>
+    <w:lvl w:ilvl="3" w:tentative="1">
+      <w:start w:val="1"/>
+      <w:numFmt w:val="bullet"/>
+      <w:lvlText w:val=""/>
+      <w:lvlJc w:val="left"/>
+      <w:pPr>
+        <w:tabs>
+          <w:tab w:val="num" w:pos="2880"/>
+        </w:tabs>
+        <w:ind w:left="2880" w:hanging="360"/>
+      </w:pPr>
+      <w:rPr>
+        <w:rFonts w:ascii="Wingdings" w:hAnsi="Wingdings" w:hint="default"/>
+        <w:sz w:val="20"/>
+      </w:rPr>
+    </w:lvl>
+    <w:lvl w:ilvl="4" w:tentative="1">
+      <w:start w:val="1"/>
+      <w:numFmt w:val="bullet"/>
+      <w:lvlText w:val=""/>
+      <w:lvlJc w:val="left"/>
+      <w:pPr>
+        <w:tabs>
+          <w:tab w:val="num" w:pos="3600"/>
+        </w:tabs>
+        <w:ind w:left="3600" w:hanging="360"/>
+      </w:pPr>
+      <w:rPr>
+        <w:rFonts w:ascii="Wingdings" w:hAnsi="Wingdings" w:hint="default"/>
+        <w:sz w:val="20"/>
+      </w:rPr>
+    </w:lvl>
+    <w:lvl w:ilvl="5" w:tentative="1">
+      <w:start w:val="1"/>
+      <w:numFmt w:val="bullet"/>
+      <w:lvlText w:val=""/>
+      <w:lvlJc w:val="left"/>
+      <w:pPr>
+        <w:tabs>
+          <w:tab w:val="num" w:pos="4320"/>
+        </w:tabs>
+        <w:ind w:left="4320" w:hanging="360"/>
+      </w:pPr>
+      <w:rPr>
+        <w:rFonts w:ascii="Wingdings" w:hAnsi="Wingdings" w:hint="default"/>
+        <w:sz w:val="20"/>
+      </w:rPr>
+    </w:lvl>
+    <w:lvl w:ilvl="6" w:tentative="1">
+      <w:start w:val="1"/>
+      <w:numFmt w:val="bullet"/>
+      <w:lvlText w:val=""/>
+      <w:lvlJc w:val="left"/>
+      <w:pPr>
+        <w:tabs>
+          <w:tab w:val="num" w:pos="5040"/>
+        </w:tabs>
+        <w:ind w:left="5040" w:hanging="360"/>
+      </w:pPr>
+      <w:rPr>
+        <w:rFonts w:ascii="Wingdings" w:hAnsi="Wingdings" w:hint="default"/>
+        <w:sz w:val="20"/>
+      </w:rPr>
+    </w:lvl>
+    <w:lvl w:ilvl="7" w:tentative="1">
+      <w:start w:val="1"/>
+      <w:numFmt w:val="bullet"/>
+      <w:lvlText w:val=""/>
+      <w:lvlJc w:val="left"/>
+      <w:pPr>
+        <w:tabs>
+          <w:tab w:val="num" w:pos="5760"/>
+        </w:tabs>
+        <w:ind w:left="5760" w:hanging="360"/>
+      </w:pPr>
+      <w:rPr>
+        <w:rFonts w:ascii="Wingdings" w:hAnsi="Wingdings" w:hint="default"/>
+        <w:sz w:val="20"/>
+      </w:rPr>
+    </w:lvl>
+    <w:lvl w:ilvl="8" w:tentative="1">
+      <w:start w:val="1"/>
+      <w:numFmt w:val="bullet"/>
+      <w:lvlText w:val=""/>
+      <w:lvlJc w:val="left"/>
+      <w:pPr>
+        <w:tabs>
+          <w:tab w:val="num" w:pos="6480"/>
+        </w:tabs>
+        <w:ind w:left="6480" w:hanging="360"/>
+      </w:pPr>
+      <w:rPr>
+        <w:rFonts w:ascii="Wingdings" w:hAnsi="Wingdings" w:hint="default"/>
+        <w:sz w:val="20"/>
+      </w:rPr>
+    </w:lvl>
+  </w:abstractNum>
+  <w:abstractNum w:abstractNumId="9" w15:restartNumberingAfterBreak="0">
     <w:nsid w:val="4BE01F92"/>
     <w:multiLevelType w:val="multilevel"/>
     <w:tmpl w:val="D306414E"/>
@@ -833,7 +4021,156 @@
       </w:rPr>
     </w:lvl>
   </w:abstractNum>
-  <w:abstractNum w:abstractNumId="3" w15:restartNumberingAfterBreak="0">
+  <w:abstractNum w:abstractNumId="10" w15:restartNumberingAfterBreak="0">
+    <w:nsid w:val="4F552DE6"/>
+    <w:multiLevelType w:val="multilevel"/>
+    <w:tmpl w:val="384C13C2"/>
+    <w:lvl w:ilvl="0">
+      <w:start w:val="1"/>
+      <w:numFmt w:val="bullet"/>
+      <w:lvlText w:val=""/>
+      <w:lvlJc w:val="left"/>
+      <w:pPr>
+        <w:tabs>
+          <w:tab w:val="num" w:pos="720"/>
+        </w:tabs>
+        <w:ind w:left="720" w:hanging="360"/>
+      </w:pPr>
+      <w:rPr>
+        <w:rFonts w:ascii="Symbol" w:hAnsi="Symbol" w:hint="default"/>
+        <w:sz w:val="20"/>
+      </w:rPr>
+    </w:lvl>
+    <w:lvl w:ilvl="1" w:tentative="1">
+      <w:start w:val="1"/>
+      <w:numFmt w:val="bullet"/>
+      <w:lvlText w:val="o"/>
+      <w:lvlJc w:val="left"/>
+      <w:pPr>
+        <w:tabs>
+          <w:tab w:val="num" w:pos="1440"/>
+        </w:tabs>
+        <w:ind w:left="1440" w:hanging="360"/>
+      </w:pPr>
+      <w:rPr>
+        <w:rFonts w:ascii="Courier New" w:hAnsi="Courier New" w:hint="default"/>
+        <w:sz w:val="20"/>
+      </w:rPr>
+    </w:lvl>
+    <w:lvl w:ilvl="2" w:tentative="1">
+      <w:start w:val="1"/>
+      <w:numFmt w:val="bullet"/>
+      <w:lvlText w:val=""/>
+      <w:lvlJc w:val="left"/>
+      <w:pPr>
+        <w:tabs>
+          <w:tab w:val="num" w:pos="2160"/>
+        </w:tabs>
+        <w:ind w:left="2160" w:hanging="360"/>
+      </w:pPr>
+      <w:rPr>
+        <w:rFonts w:ascii="Wingdings" w:hAnsi="Wingdings" w:hint="default"/>
+        <w:sz w:val="20"/>
+      </w:rPr>
+    </w:lvl>
+    <w:lvl w:ilvl="3" w:tentative="1">
+      <w:start w:val="1"/>
+      <w:numFmt w:val="bullet"/>
+      <w:lvlText w:val=""/>
+      <w:lvlJc w:val="left"/>
+      <w:pPr>
+        <w:tabs>
+          <w:tab w:val="num" w:pos="2880"/>
+        </w:tabs>
+        <w:ind w:left="2880" w:hanging="360"/>
+      </w:pPr>
+      <w:rPr>
+        <w:rFonts w:ascii="Wingdings" w:hAnsi="Wingdings" w:hint="default"/>
+        <w:sz w:val="20"/>
+      </w:rPr>
+    </w:lvl>
+    <w:lvl w:ilvl="4" w:tentative="1">
+      <w:start w:val="1"/>
+      <w:numFmt w:val="bullet"/>
+      <w:lvlText w:val=""/>
+      <w:lvlJc w:val="left"/>
+      <w:pPr>
+        <w:tabs>
+          <w:tab w:val="num" w:pos="3600"/>
+        </w:tabs>
+        <w:ind w:left="3600" w:hanging="360"/>
+      </w:pPr>
+      <w:rPr>
+        <w:rFonts w:ascii="Wingdings" w:hAnsi="Wingdings" w:hint="default"/>
+        <w:sz w:val="20"/>
+      </w:rPr>
+    </w:lvl>
+    <w:lvl w:ilvl="5" w:tentative="1">
+      <w:start w:val="1"/>
+      <w:numFmt w:val="bullet"/>
+      <w:lvlText w:val=""/>
+      <w:lvlJc w:val="left"/>
+      <w:pPr>
+        <w:tabs>
+          <w:tab w:val="num" w:pos="4320"/>
+        </w:tabs>
+        <w:ind w:left="4320" w:hanging="360"/>
+      </w:pPr>
+      <w:rPr>
+        <w:rFonts w:ascii="Wingdings" w:hAnsi="Wingdings" w:hint="default"/>
+        <w:sz w:val="20"/>
+      </w:rPr>
+    </w:lvl>
+    <w:lvl w:ilvl="6" w:tentative="1">
+      <w:start w:val="1"/>
+      <w:numFmt w:val="bullet"/>
+      <w:lvlText w:val=""/>
+      <w:lvlJc w:val="left"/>
+      <w:pPr>
+        <w:tabs>
+          <w:tab w:val="num" w:pos="5040"/>
+        </w:tabs>
+        <w:ind w:left="5040" w:hanging="360"/>
+      </w:pPr>
+      <w:rPr>
+        <w:rFonts w:ascii="Wingdings" w:hAnsi="Wingdings" w:hint="default"/>
+        <w:sz w:val="20"/>
+      </w:rPr>
+    </w:lvl>
+    <w:lvl w:ilvl="7" w:tentative="1">
+      <w:start w:val="1"/>
+      <w:numFmt w:val="bullet"/>
+      <w:lvlText w:val=""/>
+      <w:lvlJc w:val="left"/>
+      <w:pPr>
+        <w:tabs>
+          <w:tab w:val="num" w:pos="5760"/>
+        </w:tabs>
+        <w:ind w:left="5760" w:hanging="360"/>
+      </w:pPr>
+      <w:rPr>
+        <w:rFonts w:ascii="Wingdings" w:hAnsi="Wingdings" w:hint="default"/>
+        <w:sz w:val="20"/>
+      </w:rPr>
+    </w:lvl>
+    <w:lvl w:ilvl="8" w:tentative="1">
+      <w:start w:val="1"/>
+      <w:numFmt w:val="bullet"/>
+      <w:lvlText w:val=""/>
+      <w:lvlJc w:val="left"/>
+      <w:pPr>
+        <w:tabs>
+          <w:tab w:val="num" w:pos="6480"/>
+        </w:tabs>
+        <w:ind w:left="6480" w:hanging="360"/>
+      </w:pPr>
+      <w:rPr>
+        <w:rFonts w:ascii="Wingdings" w:hAnsi="Wingdings" w:hint="default"/>
+        <w:sz w:val="20"/>
+      </w:rPr>
+    </w:lvl>
+  </w:abstractNum>
+  <w:abstractNum w:abstractNumId="11" w15:restartNumberingAfterBreak="0">
     <w:nsid w:val="525724AE"/>
     <w:multiLevelType w:val="multilevel"/>
     <w:tmpl w:val="58843C2C"/>
@@ -978,7 +4315,156 @@
       </w:rPr>
     </w:lvl>
   </w:abstractNum>
-  <w:abstractNum w:abstractNumId="4" w15:restartNumberingAfterBreak="0">
+  <w:abstractNum w:abstractNumId="12" w15:restartNumberingAfterBreak="0">
+    <w:nsid w:val="5CD64389"/>
+    <w:multiLevelType w:val="multilevel"/>
+    <w:tmpl w:val="618811E2"/>
+    <w:lvl w:ilvl="0">
+      <w:start w:val="1"/>
+      <w:numFmt w:val="bullet"/>
+      <w:lvlText w:val=""/>
+      <w:lvlJc w:val="left"/>
+      <w:pPr>
+        <w:tabs>
+          <w:tab w:val="num" w:pos="720"/>
+        </w:tabs>
+        <w:ind w:left="720" w:hanging="360"/>
+      </w:pPr>
+      <w:rPr>
+        <w:rFonts w:ascii="Symbol" w:hAnsi="Symbol" w:hint="default"/>
+        <w:sz w:val="20"/>
+      </w:rPr>
+    </w:lvl>
+    <w:lvl w:ilvl="1" w:tentative="1">
+      <w:start w:val="1"/>
+      <w:numFmt w:val="bullet"/>
+      <w:lvlText w:val="o"/>
+      <w:lvlJc w:val="left"/>
+      <w:pPr>
+        <w:tabs>
+          <w:tab w:val="num" w:pos="1440"/>
+        </w:tabs>
+        <w:ind w:left="1440" w:hanging="360"/>
+      </w:pPr>
+      <w:rPr>
+        <w:rFonts w:ascii="Courier New" w:hAnsi="Courier New" w:hint="default"/>
+        <w:sz w:val="20"/>
+      </w:rPr>
+    </w:lvl>
+    <w:lvl w:ilvl="2" w:tentative="1">
+      <w:start w:val="1"/>
+      <w:numFmt w:val="bullet"/>
+      <w:lvlText w:val=""/>
+      <w:lvlJc w:val="left"/>
+      <w:pPr>
+        <w:tabs>
+          <w:tab w:val="num" w:pos="2160"/>
+        </w:tabs>
+        <w:ind w:left="2160" w:hanging="360"/>
+      </w:pPr>
+      <w:rPr>
+        <w:rFonts w:ascii="Wingdings" w:hAnsi="Wingdings" w:hint="default"/>
+        <w:sz w:val="20"/>
+      </w:rPr>
+    </w:lvl>
+    <w:lvl w:ilvl="3" w:tentative="1">
+      <w:start w:val="1"/>
+      <w:numFmt w:val="bullet"/>
+      <w:lvlText w:val=""/>
+      <w:lvlJc w:val="left"/>
+      <w:pPr>
+        <w:tabs>
+          <w:tab w:val="num" w:pos="2880"/>
+        </w:tabs>
+        <w:ind w:left="2880" w:hanging="360"/>
+      </w:pPr>
+      <w:rPr>
+        <w:rFonts w:ascii="Wingdings" w:hAnsi="Wingdings" w:hint="default"/>
+        <w:sz w:val="20"/>
+      </w:rPr>
+    </w:lvl>
+    <w:lvl w:ilvl="4" w:tentative="1">
+      <w:start w:val="1"/>
+      <w:numFmt w:val="bullet"/>
+      <w:lvlText w:val=""/>
+      <w:lvlJc w:val="left"/>
+      <w:pPr>
+        <w:tabs>
+          <w:tab w:val="num" w:pos="3600"/>
+        </w:tabs>
+        <w:ind w:left="3600" w:hanging="360"/>
+      </w:pPr>
+      <w:rPr>
+        <w:rFonts w:ascii="Wingdings" w:hAnsi="Wingdings" w:hint="default"/>
+        <w:sz w:val="20"/>
+      </w:rPr>
+    </w:lvl>
+    <w:lvl w:ilvl="5" w:tentative="1">
+      <w:start w:val="1"/>
+      <w:numFmt w:val="bullet"/>
+      <w:lvlText w:val=""/>
+      <w:lvlJc w:val="left"/>
+      <w:pPr>
+        <w:tabs>
+          <w:tab w:val="num" w:pos="4320"/>
+        </w:tabs>
+        <w:ind w:left="4320" w:hanging="360"/>
+      </w:pPr>
+      <w:rPr>
+        <w:rFonts w:ascii="Wingdings" w:hAnsi="Wingdings" w:hint="default"/>
+        <w:sz w:val="20"/>
+      </w:rPr>
+    </w:lvl>
+    <w:lvl w:ilvl="6" w:tentative="1">
+      <w:start w:val="1"/>
+      <w:numFmt w:val="bullet"/>
+      <w:lvlText w:val=""/>
+      <w:lvlJc w:val="left"/>
+      <w:pPr>
+        <w:tabs>
+          <w:tab w:val="num" w:pos="5040"/>
+        </w:tabs>
+        <w:ind w:left="5040" w:hanging="360"/>
+      </w:pPr>
+      <w:rPr>
+        <w:rFonts w:ascii="Wingdings" w:hAnsi="Wingdings" w:hint="default"/>
+        <w:sz w:val="20"/>
+      </w:rPr>
+    </w:lvl>
+    <w:lvl w:ilvl="7" w:tentative="1">
+      <w:start w:val="1"/>
+      <w:numFmt w:val="bullet"/>
+      <w:lvlText w:val=""/>
+      <w:lvlJc w:val="left"/>
+      <w:pPr>
+        <w:tabs>
+          <w:tab w:val="num" w:pos="5760"/>
+        </w:tabs>
+        <w:ind w:left="5760" w:hanging="360"/>
+      </w:pPr>
+      <w:rPr>
+        <w:rFonts w:ascii="Wingdings" w:hAnsi="Wingdings" w:hint="default"/>
+        <w:sz w:val="20"/>
+      </w:rPr>
+    </w:lvl>
+    <w:lvl w:ilvl="8" w:tentative="1">
+      <w:start w:val="1"/>
+      <w:numFmt w:val="bullet"/>
+      <w:lvlText w:val=""/>
+      <w:lvlJc w:val="left"/>
+      <w:pPr>
+        <w:tabs>
+          <w:tab w:val="num" w:pos="6480"/>
+        </w:tabs>
+        <w:ind w:left="6480" w:hanging="360"/>
+      </w:pPr>
+      <w:rPr>
+        <w:rFonts w:ascii="Wingdings" w:hAnsi="Wingdings" w:hint="default"/>
+        <w:sz w:val="20"/>
+      </w:rPr>
+    </w:lvl>
+  </w:abstractNum>
+  <w:abstractNum w:abstractNumId="13" w15:restartNumberingAfterBreak="0">
     <w:nsid w:val="5EDF6589"/>
     <w:multiLevelType w:val="multilevel"/>
     <w:tmpl w:val="E620DD70"/>
@@ -1127,7 +4613,301 @@
       </w:rPr>
     </w:lvl>
   </w:abstractNum>
-  <w:abstractNum w:abstractNumId="5" w15:restartNumberingAfterBreak="0">
+  <w:abstractNum w:abstractNumId="14" w15:restartNumberingAfterBreak="0">
+    <w:nsid w:val="611C289D"/>
+    <w:multiLevelType w:val="multilevel"/>
+    <w:tmpl w:val="0CA6B600"/>
+    <w:lvl w:ilvl="0">
+      <w:start w:val="1"/>
+      <w:numFmt w:val="bullet"/>
+      <w:lvlText w:val=""/>
+      <w:lvlJc w:val="left"/>
+      <w:pPr>
+        <w:tabs>
+          <w:tab w:val="num" w:pos="720"/>
+        </w:tabs>
+        <w:ind w:left="720" w:hanging="360"/>
+      </w:pPr>
+      <w:rPr>
+        <w:rFonts w:ascii="Symbol" w:hAnsi="Symbol" w:hint="default"/>
+        <w:sz w:val="20"/>
+      </w:rPr>
+    </w:lvl>
+    <w:lvl w:ilvl="1">
+      <w:start w:val="4"/>
+      <w:numFmt w:val="decimal"/>
+      <w:lvlText w:val="%2."/>
+      <w:lvlJc w:val="left"/>
+      <w:pPr>
+        <w:ind w:left="1440" w:hanging="360"/>
+      </w:pPr>
+      <w:rPr>
+        <w:rFonts w:hint="default"/>
+      </w:rPr>
+    </w:lvl>
+    <w:lvl w:ilvl="2" w:tentative="1">
+      <w:start w:val="1"/>
+      <w:numFmt w:val="bullet"/>
+      <w:lvlText w:val=""/>
+      <w:lvlJc w:val="left"/>
+      <w:pPr>
+        <w:tabs>
+          <w:tab w:val="num" w:pos="2160"/>
+        </w:tabs>
+        <w:ind w:left="2160" w:hanging="360"/>
+      </w:pPr>
+      <w:rPr>
+        <w:rFonts w:ascii="Wingdings" w:hAnsi="Wingdings" w:hint="default"/>
+        <w:sz w:val="20"/>
+      </w:rPr>
+    </w:lvl>
+    <w:lvl w:ilvl="3" w:tentative="1">
+      <w:start w:val="1"/>
+      <w:numFmt w:val="bullet"/>
+      <w:lvlText w:val=""/>
+      <w:lvlJc w:val="left"/>
+      <w:pPr>
+        <w:tabs>
+          <w:tab w:val="num" w:pos="2880"/>
+        </w:tabs>
+        <w:ind w:left="2880" w:hanging="360"/>
+      </w:pPr>
+      <w:rPr>
+        <w:rFonts w:ascii="Wingdings" w:hAnsi="Wingdings" w:hint="default"/>
+        <w:sz w:val="20"/>
+      </w:rPr>
+    </w:lvl>
+    <w:lvl w:ilvl="4" w:tentative="1">
+      <w:start w:val="1"/>
+      <w:numFmt w:val="bullet"/>
+      <w:lvlText w:val=""/>
+      <w:lvlJc w:val="left"/>
+      <w:pPr>
+        <w:tabs>
+          <w:tab w:val="num" w:pos="3600"/>
+        </w:tabs>
+        <w:ind w:left="3600" w:hanging="360"/>
+      </w:pPr>
+      <w:rPr>
+        <w:rFonts w:ascii="Wingdings" w:hAnsi="Wingdings" w:hint="default"/>
+        <w:sz w:val="20"/>
+      </w:rPr>
+    </w:lvl>
+    <w:lvl w:ilvl="5" w:tentative="1">
+      <w:start w:val="1"/>
+      <w:numFmt w:val="bullet"/>
+      <w:lvlText w:val=""/>
+      <w:lvlJc w:val="left"/>
+      <w:pPr>
+        <w:tabs>
+          <w:tab w:val="num" w:pos="4320"/>
+        </w:tabs>
+        <w:ind w:left="4320" w:hanging="360"/>
+      </w:pPr>
+      <w:rPr>
+        <w:rFonts w:ascii="Wingdings" w:hAnsi="Wingdings" w:hint="default"/>
+        <w:sz w:val="20"/>
+      </w:rPr>
+    </w:lvl>
+    <w:lvl w:ilvl="6" w:tentative="1">
+      <w:start w:val="1"/>
+      <w:numFmt w:val="bullet"/>
+      <w:lvlText w:val=""/>
+      <w:lvlJc w:val="left"/>
+      <w:pPr>
+        <w:tabs>
+          <w:tab w:val="num" w:pos="5040"/>
+        </w:tabs>
+        <w:ind w:left="5040" w:hanging="360"/>
+      </w:pPr>
+      <w:rPr>
+        <w:rFonts w:ascii="Wingdings" w:hAnsi="Wingdings" w:hint="default"/>
+        <w:sz w:val="20"/>
+      </w:rPr>
+    </w:lvl>
+    <w:lvl w:ilvl="7" w:tentative="1">
+      <w:start w:val="1"/>
+      <w:numFmt w:val="bullet"/>
+      <w:lvlText w:val=""/>
+      <w:lvlJc w:val="left"/>
+      <w:pPr>
+        <w:tabs>
+          <w:tab w:val="num" w:pos="5760"/>
+        </w:tabs>
+        <w:ind w:left="5760" w:hanging="360"/>
+      </w:pPr>
+      <w:rPr>
+        <w:rFonts w:ascii="Wingdings" w:hAnsi="Wingdings" w:hint="default"/>
+        <w:sz w:val="20"/>
+      </w:rPr>
+    </w:lvl>
+    <w:lvl w:ilvl="8" w:tentative="1">
+      <w:start w:val="1"/>
+      <w:numFmt w:val="bullet"/>
+      <w:lvlText w:val=""/>
+      <w:lvlJc w:val="left"/>
+      <w:pPr>
+        <w:tabs>
+          <w:tab w:val="num" w:pos="6480"/>
+        </w:tabs>
+        <w:ind w:left="6480" w:hanging="360"/>
+      </w:pPr>
+      <w:rPr>
+        <w:rFonts w:ascii="Wingdings" w:hAnsi="Wingdings" w:hint="default"/>
+        <w:sz w:val="20"/>
+      </w:rPr>
+    </w:lvl>
+  </w:abstractNum>
+  <w:abstractNum w:abstractNumId="15" w15:restartNumberingAfterBreak="0">
+    <w:nsid w:val="6D4D000C"/>
+    <w:multiLevelType w:val="multilevel"/>
+    <w:tmpl w:val="1730DC70"/>
+    <w:lvl w:ilvl="0">
+      <w:start w:val="1"/>
+      <w:numFmt w:val="bullet"/>
+      <w:lvlText w:val=""/>
+      <w:lvlJc w:val="left"/>
+      <w:pPr>
+        <w:tabs>
+          <w:tab w:val="num" w:pos="720"/>
+        </w:tabs>
+        <w:ind w:left="720" w:hanging="360"/>
+      </w:pPr>
+      <w:rPr>
+        <w:rFonts w:ascii="Symbol" w:hAnsi="Symbol" w:hint="default"/>
+        <w:sz w:val="20"/>
+      </w:rPr>
+    </w:lvl>
+    <w:lvl w:ilvl="1" w:tentative="1">
+      <w:start w:val="1"/>
+      <w:numFmt w:val="bullet"/>
+      <w:lvlText w:val="o"/>
+      <w:lvlJc w:val="left"/>
+      <w:pPr>
+        <w:tabs>
+          <w:tab w:val="num" w:pos="1440"/>
+        </w:tabs>
+        <w:ind w:left="1440" w:hanging="360"/>
+      </w:pPr>
+      <w:rPr>
+        <w:rFonts w:ascii="Courier New" w:hAnsi="Courier New" w:hint="default"/>
+        <w:sz w:val="20"/>
+      </w:rPr>
+    </w:lvl>
+    <w:lvl w:ilvl="2" w:tentative="1">
+      <w:start w:val="1"/>
+      <w:numFmt w:val="bullet"/>
+      <w:lvlText w:val=""/>
+      <w:lvlJc w:val="left"/>
+      <w:pPr>
+        <w:tabs>
+          <w:tab w:val="num" w:pos="2160"/>
+        </w:tabs>
+        <w:ind w:left="2160" w:hanging="360"/>
+      </w:pPr>
+      <w:rPr>
+        <w:rFonts w:ascii="Wingdings" w:hAnsi="Wingdings" w:hint="default"/>
+        <w:sz w:val="20"/>
+      </w:rPr>
+    </w:lvl>
+    <w:lvl w:ilvl="3" w:tentative="1">
+      <w:start w:val="1"/>
+      <w:numFmt w:val="bullet"/>
+      <w:lvlText w:val=""/>
+      <w:lvlJc w:val="left"/>
+      <w:pPr>
+        <w:tabs>
+          <w:tab w:val="num" w:pos="2880"/>
+        </w:tabs>
+        <w:ind w:left="2880" w:hanging="360"/>
+      </w:pPr>
+      <w:rPr>
+        <w:rFonts w:ascii="Wingdings" w:hAnsi="Wingdings" w:hint="default"/>
+        <w:sz w:val="20"/>
+      </w:rPr>
+    </w:lvl>
+    <w:lvl w:ilvl="4" w:tentative="1">
+      <w:start w:val="1"/>
+      <w:numFmt w:val="bullet"/>
+      <w:lvlText w:val=""/>
+      <w:lvlJc w:val="left"/>
+      <w:pPr>
+        <w:tabs>
+          <w:tab w:val="num" w:pos="3600"/>
+        </w:tabs>
+        <w:ind w:left="3600" w:hanging="360"/>
+      </w:pPr>
+      <w:rPr>
+        <w:rFonts w:ascii="Wingdings" w:hAnsi="Wingdings" w:hint="default"/>
+        <w:sz w:val="20"/>
+      </w:rPr>
+    </w:lvl>
+    <w:lvl w:ilvl="5" w:tentative="1">
+      <w:start w:val="1"/>
+      <w:numFmt w:val="bullet"/>
+      <w:lvlText w:val=""/>
+      <w:lvlJc w:val="left"/>
+      <w:pPr>
+        <w:tabs>
+          <w:tab w:val="num" w:pos="4320"/>
+        </w:tabs>
+        <w:ind w:left="4320" w:hanging="360"/>
+      </w:pPr>
+      <w:rPr>
+        <w:rFonts w:ascii="Wingdings" w:hAnsi="Wingdings" w:hint="default"/>
+        <w:sz w:val="20"/>
+      </w:rPr>
+    </w:lvl>
+    <w:lvl w:ilvl="6" w:tentative="1">
+      <w:start w:val="1"/>
+      <w:numFmt w:val="bullet"/>
+      <w:lvlText w:val=""/>
+      <w:lvlJc w:val="left"/>
+      <w:pPr>
+        <w:tabs>
+          <w:tab w:val="num" w:pos="5040"/>
+        </w:tabs>
+        <w:ind w:left="5040" w:hanging="360"/>
+      </w:pPr>
+      <w:rPr>
+        <w:rFonts w:ascii="Wingdings" w:hAnsi="Wingdings" w:hint="default"/>
+        <w:sz w:val="20"/>
+      </w:rPr>
+    </w:lvl>
+    <w:lvl w:ilvl="7" w:tentative="1">
+      <w:start w:val="1"/>
+      <w:numFmt w:val="bullet"/>
+      <w:lvlText w:val=""/>
+      <w:lvlJc w:val="left"/>
+      <w:pPr>
+        <w:tabs>
+          <w:tab w:val="num" w:pos="5760"/>
+        </w:tabs>
+        <w:ind w:left="5760" w:hanging="360"/>
+      </w:pPr>
+      <w:rPr>
+        <w:rFonts w:ascii="Wingdings" w:hAnsi="Wingdings" w:hint="default"/>
+        <w:sz w:val="20"/>
+      </w:rPr>
+    </w:lvl>
+    <w:lvl w:ilvl="8" w:tentative="1">
+      <w:start w:val="1"/>
+      <w:numFmt w:val="bullet"/>
+      <w:lvlText w:val=""/>
+      <w:lvlJc w:val="left"/>
+      <w:pPr>
+        <w:tabs>
+          <w:tab w:val="num" w:pos="6480"/>
+        </w:tabs>
+        <w:ind w:left="6480" w:hanging="360"/>
+      </w:pPr>
+      <w:rPr>
+        <w:rFonts w:ascii="Wingdings" w:hAnsi="Wingdings" w:hint="default"/>
+        <w:sz w:val="20"/>
+      </w:rPr>
+    </w:lvl>
+  </w:abstractNum>
+  <w:abstractNum w:abstractNumId="16" w15:restartNumberingAfterBreak="0">
     <w:nsid w:val="6DA52F89"/>
     <w:multiLevelType w:val="multilevel"/>
     <w:tmpl w:val="8CA87A2E"/>
@@ -1276,23 +5056,332 @@
       </w:rPr>
     </w:lvl>
   </w:abstractNum>
+  <w:abstractNum w:abstractNumId="17" w15:restartNumberingAfterBreak="0">
+    <w:nsid w:val="6E342277"/>
+    <w:multiLevelType w:val="multilevel"/>
+    <w:tmpl w:val="F05A76C4"/>
+    <w:lvl w:ilvl="0">
+      <w:start w:val="1"/>
+      <w:numFmt w:val="bullet"/>
+      <w:lvlText w:val=""/>
+      <w:lvlJc w:val="left"/>
+      <w:pPr>
+        <w:tabs>
+          <w:tab w:val="num" w:pos="720"/>
+        </w:tabs>
+        <w:ind w:left="720" w:hanging="360"/>
+      </w:pPr>
+      <w:rPr>
+        <w:rFonts w:ascii="Symbol" w:hAnsi="Symbol" w:hint="default"/>
+        <w:sz w:val="20"/>
+      </w:rPr>
+    </w:lvl>
+    <w:lvl w:ilvl="1" w:tentative="1">
+      <w:start w:val="1"/>
+      <w:numFmt w:val="bullet"/>
+      <w:lvlText w:val="o"/>
+      <w:lvlJc w:val="left"/>
+      <w:pPr>
+        <w:tabs>
+          <w:tab w:val="num" w:pos="1440"/>
+        </w:tabs>
+        <w:ind w:left="1440" w:hanging="360"/>
+      </w:pPr>
+      <w:rPr>
+        <w:rFonts w:ascii="Courier New" w:hAnsi="Courier New" w:hint="default"/>
+        <w:sz w:val="20"/>
+      </w:rPr>
+    </w:lvl>
+    <w:lvl w:ilvl="2" w:tentative="1">
+      <w:start w:val="1"/>
+      <w:numFmt w:val="bullet"/>
+      <w:lvlText w:val=""/>
+      <w:lvlJc w:val="left"/>
+      <w:pPr>
+        <w:tabs>
+          <w:tab w:val="num" w:pos="2160"/>
+        </w:tabs>
+        <w:ind w:left="2160" w:hanging="360"/>
+      </w:pPr>
+      <w:rPr>
+        <w:rFonts w:ascii="Wingdings" w:hAnsi="Wingdings" w:hint="default"/>
+        <w:sz w:val="20"/>
+      </w:rPr>
+    </w:lvl>
+    <w:lvl w:ilvl="3" w:tentative="1">
+      <w:start w:val="1"/>
+      <w:numFmt w:val="bullet"/>
+      <w:lvlText w:val=""/>
+      <w:lvlJc w:val="left"/>
+      <w:pPr>
+        <w:tabs>
+          <w:tab w:val="num" w:pos="2880"/>
+        </w:tabs>
+        <w:ind w:left="2880" w:hanging="360"/>
+      </w:pPr>
+      <w:rPr>
+        <w:rFonts w:ascii="Wingdings" w:hAnsi="Wingdings" w:hint="default"/>
+        <w:sz w:val="20"/>
+      </w:rPr>
+    </w:lvl>
+    <w:lvl w:ilvl="4" w:tentative="1">
+      <w:start w:val="1"/>
+      <w:numFmt w:val="bullet"/>
+      <w:lvlText w:val=""/>
+      <w:lvlJc w:val="left"/>
+      <w:pPr>
+        <w:tabs>
+          <w:tab w:val="num" w:pos="3600"/>
+        </w:tabs>
+        <w:ind w:left="3600" w:hanging="360"/>
+      </w:pPr>
+      <w:rPr>
+        <w:rFonts w:ascii="Wingdings" w:hAnsi="Wingdings" w:hint="default"/>
+        <w:sz w:val="20"/>
+      </w:rPr>
+    </w:lvl>
+    <w:lvl w:ilvl="5" w:tentative="1">
+      <w:start w:val="1"/>
+      <w:numFmt w:val="bullet"/>
+      <w:lvlText w:val=""/>
+      <w:lvlJc w:val="left"/>
+      <w:pPr>
+        <w:tabs>
+          <w:tab w:val="num" w:pos="4320"/>
+        </w:tabs>
+        <w:ind w:left="4320" w:hanging="360"/>
+      </w:pPr>
+      <w:rPr>
+        <w:rFonts w:ascii="Wingdings" w:hAnsi="Wingdings" w:hint="default"/>
+        <w:sz w:val="20"/>
+      </w:rPr>
+    </w:lvl>
+    <w:lvl w:ilvl="6" w:tentative="1">
+      <w:start w:val="1"/>
+      <w:numFmt w:val="bullet"/>
+      <w:lvlText w:val=""/>
+      <w:lvlJc w:val="left"/>
+      <w:pPr>
+        <w:tabs>
+          <w:tab w:val="num" w:pos="5040"/>
+        </w:tabs>
+        <w:ind w:left="5040" w:hanging="360"/>
+      </w:pPr>
+      <w:rPr>
+        <w:rFonts w:ascii="Wingdings" w:hAnsi="Wingdings" w:hint="default"/>
+        <w:sz w:val="20"/>
+      </w:rPr>
+    </w:lvl>
+    <w:lvl w:ilvl="7" w:tentative="1">
+      <w:start w:val="1"/>
+      <w:numFmt w:val="bullet"/>
+      <w:lvlText w:val=""/>
+      <w:lvlJc w:val="left"/>
+      <w:pPr>
+        <w:tabs>
+          <w:tab w:val="num" w:pos="5760"/>
+        </w:tabs>
+        <w:ind w:left="5760" w:hanging="360"/>
+      </w:pPr>
+      <w:rPr>
+        <w:rFonts w:ascii="Wingdings" w:hAnsi="Wingdings" w:hint="default"/>
+        <w:sz w:val="20"/>
+      </w:rPr>
+    </w:lvl>
+    <w:lvl w:ilvl="8" w:tentative="1">
+      <w:start w:val="1"/>
+      <w:numFmt w:val="bullet"/>
+      <w:lvlText w:val=""/>
+      <w:lvlJc w:val="left"/>
+      <w:pPr>
+        <w:tabs>
+          <w:tab w:val="num" w:pos="6480"/>
+        </w:tabs>
+        <w:ind w:left="6480" w:hanging="360"/>
+      </w:pPr>
+      <w:rPr>
+        <w:rFonts w:ascii="Wingdings" w:hAnsi="Wingdings" w:hint="default"/>
+        <w:sz w:val="20"/>
+      </w:rPr>
+    </w:lvl>
+  </w:abstractNum>
+  <w:abstractNum w:abstractNumId="18" w15:restartNumberingAfterBreak="0">
+    <w:nsid w:val="78DC6A3E"/>
+    <w:multiLevelType w:val="multilevel"/>
+    <w:tmpl w:val="715C606A"/>
+    <w:lvl w:ilvl="0">
+      <w:start w:val="1"/>
+      <w:numFmt w:val="decimal"/>
+      <w:lvlText w:val="%1."/>
+      <w:lvlJc w:val="left"/>
+      <w:pPr>
+        <w:ind w:left="720" w:hanging="360"/>
+      </w:pPr>
+      <w:rPr>
+        <w:rFonts w:hint="default"/>
+      </w:rPr>
+    </w:lvl>
+    <w:lvl w:ilvl="1">
+      <w:start w:val="1"/>
+      <w:numFmt w:val="decimal"/>
+      <w:isLgl/>
+      <w:lvlText w:val="%1.%2."/>
+      <w:lvlJc w:val="left"/>
+      <w:pPr>
+        <w:ind w:left="1080" w:hanging="720"/>
+      </w:pPr>
+      <w:rPr>
+        <w:rFonts w:hint="default"/>
+      </w:rPr>
+    </w:lvl>
+    <w:lvl w:ilvl="2">
+      <w:start w:val="1"/>
+      <w:numFmt w:val="decimal"/>
+      <w:isLgl/>
+      <w:lvlText w:val="%1.%2.%3."/>
+      <w:lvlJc w:val="left"/>
+      <w:pPr>
+        <w:ind w:left="1080" w:hanging="720"/>
+      </w:pPr>
+      <w:rPr>
+        <w:rFonts w:hint="default"/>
+      </w:rPr>
+    </w:lvl>
+    <w:lvl w:ilvl="3">
+      <w:start w:val="1"/>
+      <w:numFmt w:val="decimal"/>
+      <w:isLgl/>
+      <w:lvlText w:val="%1.%2.%3.%4."/>
+      <w:lvlJc w:val="left"/>
+      <w:pPr>
+        <w:ind w:left="1440" w:hanging="1080"/>
+      </w:pPr>
+      <w:rPr>
+        <w:rFonts w:hint="default"/>
+      </w:rPr>
+    </w:lvl>
+    <w:lvl w:ilvl="4">
+      <w:start w:val="1"/>
+      <w:numFmt w:val="decimal"/>
+      <w:isLgl/>
+      <w:lvlText w:val="%1.%2.%3.%4.%5."/>
+      <w:lvlJc w:val="left"/>
+      <w:pPr>
+        <w:ind w:left="1440" w:hanging="1080"/>
+      </w:pPr>
+      <w:rPr>
+        <w:rFonts w:hint="default"/>
+      </w:rPr>
+    </w:lvl>
+    <w:lvl w:ilvl="5">
+      <w:start w:val="1"/>
+      <w:numFmt w:val="decimal"/>
+      <w:isLgl/>
+      <w:lvlText w:val="%1.%2.%3.%4.%5.%6."/>
+      <w:lvlJc w:val="left"/>
+      <w:pPr>
+        <w:ind w:left="1800" w:hanging="1440"/>
+      </w:pPr>
+      <w:rPr>
+        <w:rFonts w:hint="default"/>
+      </w:rPr>
+    </w:lvl>
+    <w:lvl w:ilvl="6">
+      <w:start w:val="1"/>
+      <w:numFmt w:val="decimal"/>
+      <w:isLgl/>
+      <w:lvlText w:val="%1.%2.%3.%4.%5.%6.%7."/>
+      <w:lvlJc w:val="left"/>
+      <w:pPr>
+        <w:ind w:left="2160" w:hanging="1800"/>
+      </w:pPr>
+      <w:rPr>
+        <w:rFonts w:hint="default"/>
+      </w:rPr>
+    </w:lvl>
+    <w:lvl w:ilvl="7">
+      <w:start w:val="1"/>
+      <w:numFmt w:val="decimal"/>
+      <w:isLgl/>
+      <w:lvlText w:val="%1.%2.%3.%4.%5.%6.%7.%8."/>
+      <w:lvlJc w:val="left"/>
+      <w:pPr>
+        <w:ind w:left="2160" w:hanging="1800"/>
+      </w:pPr>
+      <w:rPr>
+        <w:rFonts w:hint="default"/>
+      </w:rPr>
+    </w:lvl>
+    <w:lvl w:ilvl="8">
+      <w:start w:val="1"/>
+      <w:numFmt w:val="decimal"/>
+      <w:isLgl/>
+      <w:lvlText w:val="%1.%2.%3.%4.%5.%6.%7.%8.%9."/>
+      <w:lvlJc w:val="left"/>
+      <w:pPr>
+        <w:ind w:left="2520" w:hanging="2160"/>
+      </w:pPr>
+      <w:rPr>
+        <w:rFonts w:hint="default"/>
+      </w:rPr>
+    </w:lvl>
+  </w:abstractNum>
   <w:num w:numId="1">
+    <w:abstractNumId w:val="16"/>
+  </w:num>
+  <w:num w:numId="2">
+    <w:abstractNumId w:val="11"/>
+  </w:num>
+  <w:num w:numId="3">
+    <w:abstractNumId w:val="9"/>
+  </w:num>
+  <w:num w:numId="4">
+    <w:abstractNumId w:val="13"/>
+  </w:num>
+  <w:num w:numId="5">
+    <w:abstractNumId w:val="1"/>
+  </w:num>
+  <w:num w:numId="6">
     <w:abstractNumId w:val="5"/>
   </w:num>
-  <w:num w:numId="2">
+  <w:num w:numId="7">
+    <w:abstractNumId w:val="12"/>
+  </w:num>
+  <w:num w:numId="8">
+    <w:abstractNumId w:val="6"/>
+  </w:num>
+  <w:num w:numId="9">
+    <w:abstractNumId w:val="17"/>
+  </w:num>
+  <w:num w:numId="10">
+    <w:abstractNumId w:val="10"/>
+  </w:num>
+  <w:num w:numId="11">
+    <w:abstractNumId w:val="2"/>
+  </w:num>
+  <w:num w:numId="12">
+    <w:abstractNumId w:val="15"/>
+  </w:num>
+  <w:num w:numId="13">
     <w:abstractNumId w:val="3"/>
   </w:num>
-  <w:num w:numId="3">
-    <w:abstractNumId w:val="2"/>
-  </w:num>
-  <w:num w:numId="4">
+  <w:num w:numId="14">
     <w:abstractNumId w:val="4"/>
   </w:num>
-  <w:num w:numId="5">
+  <w:num w:numId="15">
+    <w:abstractNumId w:val="8"/>
+  </w:num>
+  <w:num w:numId="16">
+    <w:abstractNumId w:val="14"/>
+  </w:num>
+  <w:num w:numId="17">
     <w:abstractNumId w:val="0"/>
   </w:num>
-  <w:num w:numId="6">
-    <w:abstractNumId w:val="1"/>
+  <w:num w:numId="18">
+    <w:abstractNumId w:val="7"/>
+  </w:num>
+  <w:num w:numId="19">
+    <w:abstractNumId w:val="18"/>
   </w:num>
 </w:numbering>
 </file>
@@ -1698,7 +5787,7 @@
     <w:link w:val="Heading1Char"/>
     <w:uiPriority w:val="9"/>
     <w:qFormat/>
-    <w:rsid w:val="00C96AA1"/>
+    <w:rsid w:val="004B7B1C"/>
     <w:pPr>
       <w:keepNext/>
       <w:keepLines/>
@@ -1707,7 +5796,8 @@
     </w:pPr>
     <w:rPr>
       <w:rFonts w:asciiTheme="majorHAnsi" w:eastAsiaTheme="majorEastAsia" w:hAnsiTheme="majorHAnsi" w:cstheme="majorBidi"/>
-      <w:color w:val="2E74B5" w:themeColor="accent1" w:themeShade="BF"/>
+      <w:b/>
+      <w:color w:val="000000" w:themeColor="text1"/>
       <w:sz w:val="32"/>
       <w:szCs w:val="32"/>
     </w:rPr>
@@ -1720,7 +5810,7 @@
     <w:uiPriority w:val="9"/>
     <w:unhideWhenUsed/>
     <w:qFormat/>
-    <w:rsid w:val="00C96AA1"/>
+    <w:rsid w:val="004B7B1C"/>
     <w:pPr>
       <w:keepNext/>
       <w:keepLines/>
@@ -1729,8 +5819,9 @@
     </w:pPr>
     <w:rPr>
       <w:rFonts w:asciiTheme="majorHAnsi" w:eastAsiaTheme="majorEastAsia" w:hAnsiTheme="majorHAnsi" w:cstheme="majorBidi"/>
-      <w:color w:val="2E74B5" w:themeColor="accent1" w:themeShade="BF"/>
-      <w:sz w:val="26"/>
+      <w:b/>
+      <w:color w:val="000000" w:themeColor="text1"/>
+      <w:sz w:val="28"/>
       <w:szCs w:val="26"/>
     </w:rPr>
   </w:style>
@@ -1783,7 +5874,6 @@
   <w:style w:type="character" w:default="1" w:styleId="DefaultParagraphFont">
     <w:name w:val="Default Paragraph Font"/>
     <w:uiPriority w:val="1"/>
-    <w:semiHidden/>
     <w:unhideWhenUsed/>
   </w:style>
   <w:style w:type="table" w:default="1" w:styleId="TableNormal">
@@ -1812,10 +5902,11 @@
     <w:basedOn w:val="DefaultParagraphFont"/>
     <w:link w:val="Heading1"/>
     <w:uiPriority w:val="9"/>
-    <w:rsid w:val="00C96AA1"/>
+    <w:rsid w:val="004B7B1C"/>
     <w:rPr>
       <w:rFonts w:asciiTheme="majorHAnsi" w:eastAsiaTheme="majorEastAsia" w:hAnsiTheme="majorHAnsi" w:cstheme="majorBidi"/>
-      <w:color w:val="2E74B5" w:themeColor="accent1" w:themeShade="BF"/>
+      <w:b/>
+      <w:color w:val="000000" w:themeColor="text1"/>
       <w:sz w:val="32"/>
       <w:szCs w:val="32"/>
     </w:rPr>
@@ -1825,11 +5916,12 @@
     <w:basedOn w:val="DefaultParagraphFont"/>
     <w:link w:val="Heading2"/>
     <w:uiPriority w:val="9"/>
-    <w:rsid w:val="00C96AA1"/>
+    <w:rsid w:val="004B7B1C"/>
     <w:rPr>
       <w:rFonts w:asciiTheme="majorHAnsi" w:eastAsiaTheme="majorEastAsia" w:hAnsiTheme="majorHAnsi" w:cstheme="majorBidi"/>
-      <w:color w:val="2E74B5" w:themeColor="accent1" w:themeShade="BF"/>
-      <w:sz w:val="26"/>
+      <w:b/>
+      <w:color w:val="000000" w:themeColor="text1"/>
+      <w:sz w:val="28"/>
       <w:szCs w:val="26"/>
     </w:rPr>
   </w:style>

</xml_diff>